<commit_message>
add case study interpretation
</commit_message>
<xml_diff>
--- a/Case study/Case Study Tekst.docx
+++ b/Case study/Case Study Tekst.docx
@@ -8,6 +8,8 @@
         <w:rPr>
           <w:b/>
           <w:bCs/>
+          <w:sz w:val="22"/>
+          <w:szCs w:val="22"/>
           <w:lang w:val="en-US"/>
         </w:rPr>
       </w:pPr>
@@ -15,6 +17,8 @@
         <w:rPr>
           <w:b/>
           <w:bCs/>
+          <w:sz w:val="22"/>
+          <w:szCs w:val="22"/>
           <w:lang w:val="en-US"/>
         </w:rPr>
         <w:t>Case Study</w:t>
@@ -25,6 +29,8 @@
         <w:rPr>
           <w:b/>
           <w:bCs/>
+          <w:sz w:val="22"/>
+          <w:szCs w:val="22"/>
           <w:lang w:val="en-US"/>
         </w:rPr>
       </w:pPr>
@@ -32,6 +38,8 @@
         <w:rPr>
           <w:b/>
           <w:bCs/>
+          <w:sz w:val="22"/>
+          <w:szCs w:val="22"/>
           <w:lang w:val="en-US"/>
         </w:rPr>
         <w:t>Data Source</w:t>
@@ -40,41 +48,55 @@
     <w:p>
       <w:pPr>
         <w:rPr>
+          <w:sz w:val="22"/>
+          <w:szCs w:val="22"/>
           <w:lang w:val="en-US"/>
         </w:rPr>
       </w:pPr>
       <w:r>
         <w:rPr>
+          <w:sz w:val="22"/>
+          <w:szCs w:val="22"/>
           <w:lang w:val="en-US"/>
         </w:rPr>
         <w:t>To illustrate</w:t>
       </w:r>
       <w:r>
         <w:rPr>
+          <w:sz w:val="22"/>
+          <w:szCs w:val="22"/>
           <w:lang w:val="en-US"/>
         </w:rPr>
         <w:t xml:space="preserve"> the methods, </w:t>
       </w:r>
       <w:r>
         <w:rPr>
+          <w:sz w:val="22"/>
+          <w:szCs w:val="22"/>
           <w:lang w:val="en-US"/>
         </w:rPr>
         <w:t xml:space="preserve">we used </w:t>
       </w:r>
       <w:r>
         <w:rPr>
+          <w:sz w:val="22"/>
+          <w:szCs w:val="22"/>
           <w:lang w:val="en-US"/>
         </w:rPr>
         <w:t>the MIMIC-III dataset</w:t>
       </w:r>
       <w:r>
         <w:rPr>
+          <w:sz w:val="22"/>
+          <w:szCs w:val="22"/>
           <w:lang w:val="en-US"/>
         </w:rPr>
         <w:t xml:space="preserve">. This is a freely available database that comprises data of </w:t>
       </w:r>
       <w:r>
         <w:rPr>
+          <w:sz w:val="22"/>
+          <w:szCs w:val="22"/>
           <w:lang w:val="en-US"/>
         </w:rPr>
         <w:t>62722</w:t>
@@ -83,12 +105,16 @@
         <w:rPr>
           <w:b/>
           <w:bCs/>
+          <w:sz w:val="22"/>
+          <w:szCs w:val="22"/>
           <w:lang w:val="en-US"/>
         </w:rPr>
         <w:t xml:space="preserve"> </w:t>
       </w:r>
       <w:r>
         <w:rPr>
+          <w:sz w:val="22"/>
+          <w:szCs w:val="22"/>
           <w:lang w:val="en-US"/>
         </w:rPr>
         <w:t>patients admitted to the ICU of the Beth Israel Deaconess Medical Center in Boston, Massachusetts between 2001 and 2012. The data consists of demographics, vital sign measurements made every hour, laboratory test results, procedures, medications, caregiver notes, imaging reports, and mortality.</w:t>
@@ -97,6 +123,8 @@
     <w:p>
       <w:pPr>
         <w:rPr>
+          <w:sz w:val="22"/>
+          <w:szCs w:val="22"/>
           <w:lang w:val="en-US"/>
         </w:rPr>
       </w:pPr>
@@ -106,6 +134,8 @@
         <w:rPr>
           <w:b/>
           <w:bCs/>
+          <w:sz w:val="22"/>
+          <w:szCs w:val="22"/>
           <w:lang w:val="en-US"/>
         </w:rPr>
       </w:pPr>
@@ -113,6 +143,8 @@
         <w:rPr>
           <w:b/>
           <w:bCs/>
+          <w:sz w:val="22"/>
+          <w:szCs w:val="22"/>
           <w:lang w:val="en-US"/>
         </w:rPr>
         <w:t>Data of Interest</w:t>
@@ -121,47 +153,63 @@
     <w:p>
       <w:pPr>
         <w:rPr>
+          <w:sz w:val="22"/>
+          <w:szCs w:val="22"/>
           <w:lang w:val="en-US"/>
         </w:rPr>
       </w:pPr>
       <w:r>
         <w:rPr>
+          <w:sz w:val="22"/>
+          <w:szCs w:val="22"/>
           <w:lang w:val="en-US"/>
         </w:rPr>
         <w:t xml:space="preserve">For the current </w:t>
       </w:r>
       <w:r>
         <w:rPr>
+          <w:sz w:val="22"/>
+          <w:szCs w:val="22"/>
           <w:lang w:val="en-US"/>
         </w:rPr>
         <w:t>case study</w:t>
       </w:r>
       <w:r>
         <w:rPr>
+          <w:sz w:val="22"/>
+          <w:szCs w:val="22"/>
           <w:lang w:val="en-US"/>
         </w:rPr>
         <w:t xml:space="preserve">, a few specific variables are of interested, based on the Sepsis-related Organ Failure Assessment (SOFA). </w:t>
       </w:r>
       <w:r>
         <w:rPr>
+          <w:sz w:val="22"/>
+          <w:szCs w:val="22"/>
           <w:lang w:val="en-US"/>
         </w:rPr>
         <w:t xml:space="preserve">The SOFA is a measure that is designed to describe a pattern of complications in critically ill patients that are related to organ failure and death. </w:t>
       </w:r>
       <w:r>
         <w:rPr>
+          <w:sz w:val="22"/>
+          <w:szCs w:val="22"/>
           <w:lang w:val="en-US"/>
         </w:rPr>
         <w:t>For computation of the SOFA score, the variables FiO2, PaO2, the number of platelets, the bilirubin level, the Glasgow coma score, MAP, creatinine level, and the urine output are of importance. Of specific interest are the ‘worst’ scores of these variables in the last 24 hours, i.e.</w:t>
       </w:r>
       <w:r>
         <w:rPr>
+          <w:sz w:val="22"/>
+          <w:szCs w:val="22"/>
           <w:lang w:val="en-US"/>
         </w:rPr>
         <w:t xml:space="preserve">, </w:t>
       </w:r>
       <w:r>
         <w:rPr>
+          <w:sz w:val="22"/>
+          <w:szCs w:val="22"/>
           <w:lang w:val="en-US"/>
         </w:rPr>
         <w:t>the level in the last 24 hours that would yield the worst SOFA score.</w:t>
@@ -170,6 +218,8 @@
     <w:p>
       <w:pPr>
         <w:rPr>
+          <w:sz w:val="22"/>
+          <w:szCs w:val="22"/>
           <w:lang w:val="en-US"/>
         </w:rPr>
       </w:pPr>
@@ -179,6 +229,8 @@
         <w:rPr>
           <w:b/>
           <w:bCs/>
+          <w:sz w:val="22"/>
+          <w:szCs w:val="22"/>
           <w:lang w:val="en-US"/>
         </w:rPr>
       </w:pPr>
@@ -186,27 +238,25 @@
         <w:rPr>
           <w:b/>
           <w:bCs/>
-          <w:lang w:val="en-US"/>
-        </w:rPr>
-        <w:t xml:space="preserve">Data </w:t>
-      </w:r>
-      <w:r>
-        <w:rPr>
-          <w:b/>
-          <w:bCs/>
-          <w:lang w:val="en-US"/>
-        </w:rPr>
-        <w:t>Extraction</w:t>
+          <w:sz w:val="22"/>
+          <w:szCs w:val="22"/>
+          <w:lang w:val="en-US"/>
+        </w:rPr>
+        <w:t>Data Extraction</w:t>
       </w:r>
     </w:p>
     <w:p>
       <w:pPr>
         <w:rPr>
+          <w:sz w:val="22"/>
+          <w:szCs w:val="22"/>
           <w:lang w:val="en-US"/>
         </w:rPr>
       </w:pPr>
       <w:r>
         <w:rPr>
+          <w:sz w:val="22"/>
+          <w:szCs w:val="22"/>
           <w:lang w:val="en-US"/>
         </w:rPr>
         <w:t>We extracted the data using the ‘</w:t>
@@ -214,6 +264,8 @@
       <w:proofErr w:type="spellStart"/>
       <w:r>
         <w:rPr>
+          <w:sz w:val="22"/>
+          <w:szCs w:val="22"/>
           <w:lang w:val="en-US"/>
         </w:rPr>
         <w:t>ricu</w:t>
@@ -221,12 +273,16 @@
       <w:proofErr w:type="spellEnd"/>
       <w:r>
         <w:rPr>
+          <w:sz w:val="22"/>
+          <w:szCs w:val="22"/>
           <w:lang w:val="en-US"/>
         </w:rPr>
         <w:t>’ package in R. For each of the relevant variables, the worst value in 24 hours before discharge from the ICU was extracted, as well as a variable indicating whether they died or not.</w:t>
       </w:r>
       <w:r>
         <w:rPr>
+          <w:sz w:val="22"/>
+          <w:szCs w:val="22"/>
           <w:lang w:val="en-US"/>
         </w:rPr>
         <w:t xml:space="preserve"> Explorations showed that 1830 patients had </w:t>
@@ -234,6 +290,8 @@
       <w:proofErr w:type="gramStart"/>
       <w:r>
         <w:rPr>
+          <w:sz w:val="22"/>
+          <w:szCs w:val="22"/>
           <w:lang w:val="en-US"/>
         </w:rPr>
         <w:t>NA’s</w:t>
@@ -241,6 +299,8 @@
       <w:proofErr w:type="gramEnd"/>
       <w:r>
         <w:rPr>
+          <w:sz w:val="22"/>
+          <w:szCs w:val="22"/>
           <w:lang w:val="en-US"/>
         </w:rPr>
         <w:t xml:space="preserve"> on each variable other than death. Since these variables will act as predictors of death, the data of these patients are not of use for the current research and were thus deleted. Table […] shows </w:t>
@@ -248,6 +308,8 @@
       <w:proofErr w:type="spellStart"/>
       <w:r>
         <w:rPr>
+          <w:sz w:val="22"/>
+          <w:szCs w:val="22"/>
           <w:lang w:val="en-US"/>
         </w:rPr>
         <w:t>descriptives</w:t>
@@ -255,20 +317,50 @@
       <w:proofErr w:type="spellEnd"/>
       <w:r>
         <w:rPr>
+          <w:sz w:val="22"/>
+          <w:szCs w:val="22"/>
           <w:lang w:val="en-US"/>
         </w:rPr>
         <w:t xml:space="preserve"> of the relevant continuous variables of the 60892 remaining patients.</w:t>
       </w:r>
       <w:r>
         <w:rPr>
-          <w:lang w:val="en-US"/>
-        </w:rPr>
-        <w:t xml:space="preserve"> In addition, 6589 of the patients died 54303 did not.</w:t>
+          <w:sz w:val="22"/>
+          <w:szCs w:val="22"/>
+          <w:lang w:val="en-US"/>
+        </w:rPr>
+        <w:t xml:space="preserve"> In addition, 6589 of the patients died </w:t>
+      </w:r>
+      <w:r>
+        <w:rPr>
+          <w:sz w:val="22"/>
+          <w:szCs w:val="22"/>
+          <w:lang w:val="en-US"/>
+        </w:rPr>
+        <w:t xml:space="preserve">and </w:t>
+      </w:r>
+      <w:r>
+        <w:rPr>
+          <w:sz w:val="22"/>
+          <w:szCs w:val="22"/>
+          <w:lang w:val="en-US"/>
+        </w:rPr>
+        <w:t>54303 did not.</w:t>
+      </w:r>
+      <w:r>
+        <w:rPr>
+          <w:sz w:val="22"/>
+          <w:szCs w:val="22"/>
+          <w:lang w:val="en-US"/>
+        </w:rPr>
+        <w:t xml:space="preserve"> The data presented 115 different missing data patterns.</w:t>
       </w:r>
     </w:p>
     <w:p>
       <w:pPr>
         <w:rPr>
+          <w:sz w:val="22"/>
+          <w:szCs w:val="22"/>
           <w:lang w:val="en-US"/>
         </w:rPr>
       </w:pPr>
@@ -276,50 +368,51 @@
     <w:p>
       <w:pPr>
         <w:rPr>
+          <w:i/>
+          <w:iCs/>
+          <w:sz w:val="22"/>
+          <w:szCs w:val="22"/>
+          <w:lang w:val="en-US"/>
+        </w:rPr>
+      </w:pPr>
+      <w:r>
+        <w:rPr>
           <w:b/>
           <w:bCs/>
-          <w:lang w:val="en-US"/>
-        </w:rPr>
-      </w:pPr>
-      <w:r>
-        <w:rPr>
-          <w:b/>
-          <w:bCs/>
-          <w:lang w:val="en-US"/>
-        </w:rPr>
-        <w:t>Table […]</w:t>
+          <w:sz w:val="22"/>
+          <w:szCs w:val="22"/>
+          <w:lang w:val="en-US"/>
+        </w:rPr>
+        <w:t xml:space="preserve">Table […]. </w:t>
+      </w:r>
+      <w:proofErr w:type="spellStart"/>
+      <w:r>
+        <w:rPr>
+          <w:i/>
+          <w:iCs/>
+          <w:sz w:val="22"/>
+          <w:szCs w:val="22"/>
+          <w:lang w:val="en-US"/>
+        </w:rPr>
+        <w:t>Descriptives</w:t>
+      </w:r>
+      <w:proofErr w:type="spellEnd"/>
+      <w:r>
+        <w:rPr>
+          <w:i/>
+          <w:iCs/>
+          <w:sz w:val="22"/>
+          <w:szCs w:val="22"/>
+          <w:lang w:val="en-US"/>
+        </w:rPr>
+        <w:t xml:space="preserve"> of Worst Values in the Last 24 Hours of Predictors from MIMIC Dataset.</w:t>
       </w:r>
     </w:p>
     <w:p>
       <w:pPr>
         <w:rPr>
-          <w:i/>
-          <w:iCs/>
-          <w:lang w:val="en-US"/>
-        </w:rPr>
-      </w:pPr>
-      <w:proofErr w:type="spellStart"/>
-      <w:r>
-        <w:rPr>
-          <w:i/>
-          <w:iCs/>
-          <w:lang w:val="en-US"/>
-        </w:rPr>
-        <w:t>Descriptives</w:t>
-      </w:r>
-      <w:proofErr w:type="spellEnd"/>
-      <w:r>
-        <w:rPr>
-          <w:i/>
-          <w:iCs/>
-          <w:lang w:val="en-US"/>
-        </w:rPr>
-        <w:t xml:space="preserve"> of Worst Values in the Last 24 Hours of Predictors from MIMIC Dataset.</w:t>
-      </w:r>
-    </w:p>
-    <w:p>
-      <w:pPr>
-        <w:rPr>
+          <w:sz w:val="22"/>
+          <w:szCs w:val="22"/>
           <w:lang w:val="en-US"/>
         </w:rPr>
       </w:pPr>
@@ -353,6 +446,8 @@
               <w:rPr>
                 <w:b/>
                 <w:bCs/>
+                <w:sz w:val="22"/>
+                <w:szCs w:val="22"/>
                 <w:lang w:val="en-US"/>
               </w:rPr>
             </w:pPr>
@@ -360,6 +455,8 @@
               <w:rPr>
                 <w:b/>
                 <w:bCs/>
+                <w:sz w:val="22"/>
+                <w:szCs w:val="22"/>
                 <w:lang w:val="en-US"/>
               </w:rPr>
               <w:t>Predictor</w:t>
@@ -384,6 +481,8 @@
                 <w:bCs/>
                 <w:i/>
                 <w:iCs/>
+                <w:sz w:val="22"/>
+                <w:szCs w:val="22"/>
                 <w:lang w:val="en-US"/>
               </w:rPr>
             </w:pPr>
@@ -393,6 +492,8 @@
                 <w:bCs/>
                 <w:i/>
                 <w:iCs/>
+                <w:sz w:val="22"/>
+                <w:szCs w:val="22"/>
                 <w:lang w:val="en-US"/>
               </w:rPr>
               <w:t>M</w:t>
@@ -417,6 +518,8 @@
                 <w:bCs/>
                 <w:i/>
                 <w:iCs/>
+                <w:sz w:val="22"/>
+                <w:szCs w:val="22"/>
                 <w:lang w:val="en-US"/>
               </w:rPr>
             </w:pPr>
@@ -426,6 +529,8 @@
                 <w:bCs/>
                 <w:i/>
                 <w:iCs/>
+                <w:sz w:val="22"/>
+                <w:szCs w:val="22"/>
                 <w:lang w:val="en-US"/>
               </w:rPr>
               <w:t>SD</w:t>
@@ -450,6 +555,8 @@
                 <w:bCs/>
                 <w:i/>
                 <w:iCs/>
+                <w:sz w:val="22"/>
+                <w:szCs w:val="22"/>
                 <w:lang w:val="en-US"/>
               </w:rPr>
             </w:pPr>
@@ -459,6 +566,8 @@
                 <w:bCs/>
                 <w:i/>
                 <w:iCs/>
+                <w:sz w:val="22"/>
+                <w:szCs w:val="22"/>
                 <w:lang w:val="en-US"/>
               </w:rPr>
               <w:t>NA’s</w:t>
@@ -483,6 +592,8 @@
                 <w:bCs/>
                 <w:i/>
                 <w:iCs/>
+                <w:sz w:val="22"/>
+                <w:szCs w:val="22"/>
                 <w:lang w:val="en-US"/>
               </w:rPr>
             </w:pPr>
@@ -492,6 +603,8 @@
                 <w:bCs/>
                 <w:i/>
                 <w:iCs/>
+                <w:sz w:val="22"/>
+                <w:szCs w:val="22"/>
                 <w:lang w:val="en-US"/>
               </w:rPr>
               <w:t>Complete Rate</w:t>
@@ -513,18 +626,24 @@
           <w:p>
             <w:pPr>
               <w:rPr>
+                <w:sz w:val="22"/>
+                <w:szCs w:val="22"/>
                 <w:vertAlign w:val="subscript"/>
                 <w:lang w:val="en-US"/>
               </w:rPr>
             </w:pPr>
             <w:r>
               <w:rPr>
+                <w:sz w:val="22"/>
+                <w:szCs w:val="22"/>
                 <w:lang w:val="en-US"/>
               </w:rPr>
               <w:t>FiO</w:t>
             </w:r>
             <w:r>
               <w:rPr>
+                <w:sz w:val="22"/>
+                <w:szCs w:val="22"/>
                 <w:vertAlign w:val="subscript"/>
                 <w:lang w:val="en-US"/>
               </w:rPr>
@@ -546,11 +665,15 @@
             <w:pPr>
               <w:jc w:val="center"/>
               <w:rPr>
-                <w:lang w:val="en-US"/>
-              </w:rPr>
-            </w:pPr>
-            <w:r>
-              <w:rPr>
+                <w:sz w:val="22"/>
+                <w:szCs w:val="22"/>
+                <w:lang w:val="en-US"/>
+              </w:rPr>
+            </w:pPr>
+            <w:r>
+              <w:rPr>
+                <w:sz w:val="22"/>
+                <w:szCs w:val="22"/>
                 <w:lang w:val="en-US"/>
               </w:rPr>
               <w:t>79.71</w:t>
@@ -571,11 +694,15 @@
             <w:pPr>
               <w:jc w:val="center"/>
               <w:rPr>
-                <w:lang w:val="en-US"/>
-              </w:rPr>
-            </w:pPr>
-            <w:r>
-              <w:rPr>
+                <w:sz w:val="22"/>
+                <w:szCs w:val="22"/>
+                <w:lang w:val="en-US"/>
+              </w:rPr>
+            </w:pPr>
+            <w:r>
+              <w:rPr>
+                <w:sz w:val="22"/>
+                <w:szCs w:val="22"/>
                 <w:lang w:val="en-US"/>
               </w:rPr>
               <w:t>25.58</w:t>
@@ -596,11 +723,15 @@
             <w:pPr>
               <w:jc w:val="center"/>
               <w:rPr>
-                <w:lang w:val="en-US"/>
-              </w:rPr>
-            </w:pPr>
-            <w:r>
-              <w:rPr>
+                <w:sz w:val="22"/>
+                <w:szCs w:val="22"/>
+                <w:lang w:val="en-US"/>
+              </w:rPr>
+            </w:pPr>
+            <w:r>
+              <w:rPr>
+                <w:sz w:val="22"/>
+                <w:szCs w:val="22"/>
                 <w:lang w:val="en-US"/>
               </w:rPr>
               <w:t>33162</w:t>
@@ -621,11 +752,15 @@
             <w:pPr>
               <w:jc w:val="center"/>
               <w:rPr>
-                <w:lang w:val="en-US"/>
-              </w:rPr>
-            </w:pPr>
-            <w:r>
-              <w:rPr>
+                <w:sz w:val="22"/>
+                <w:szCs w:val="22"/>
+                <w:lang w:val="en-US"/>
+              </w:rPr>
+            </w:pPr>
+            <w:r>
+              <w:rPr>
+                <w:sz w:val="22"/>
+                <w:szCs w:val="22"/>
                 <w:lang w:val="en-US"/>
               </w:rPr>
               <w:t>.46</w:t>
@@ -647,18 +782,24 @@
           <w:p>
             <w:pPr>
               <w:rPr>
+                <w:sz w:val="22"/>
+                <w:szCs w:val="22"/>
                 <w:vertAlign w:val="subscript"/>
                 <w:lang w:val="en-US"/>
               </w:rPr>
             </w:pPr>
             <w:r>
               <w:rPr>
+                <w:sz w:val="22"/>
+                <w:szCs w:val="22"/>
                 <w:lang w:val="en-US"/>
               </w:rPr>
               <w:t>PaO</w:t>
             </w:r>
             <w:r>
               <w:rPr>
+                <w:sz w:val="22"/>
+                <w:szCs w:val="22"/>
                 <w:vertAlign w:val="subscript"/>
                 <w:lang w:val="en-US"/>
               </w:rPr>
@@ -680,11 +821,15 @@
             <w:pPr>
               <w:jc w:val="center"/>
               <w:rPr>
-                <w:lang w:val="en-US"/>
-              </w:rPr>
-            </w:pPr>
-            <w:r>
-              <w:rPr>
+                <w:sz w:val="22"/>
+                <w:szCs w:val="22"/>
+                <w:lang w:val="en-US"/>
+              </w:rPr>
+            </w:pPr>
+            <w:r>
+              <w:rPr>
+                <w:sz w:val="22"/>
+                <w:szCs w:val="22"/>
                 <w:lang w:val="en-US"/>
               </w:rPr>
               <w:t>91.55</w:t>
@@ -705,11 +850,15 @@
             <w:pPr>
               <w:jc w:val="center"/>
               <w:rPr>
-                <w:lang w:val="en-US"/>
-              </w:rPr>
-            </w:pPr>
-            <w:r>
-              <w:rPr>
+                <w:sz w:val="22"/>
+                <w:szCs w:val="22"/>
+                <w:lang w:val="en-US"/>
+              </w:rPr>
+            </w:pPr>
+            <w:r>
+              <w:rPr>
+                <w:sz w:val="22"/>
+                <w:szCs w:val="22"/>
                 <w:lang w:val="en-US"/>
               </w:rPr>
               <w:t>384.86</w:t>
@@ -730,11 +879,15 @@
             <w:pPr>
               <w:jc w:val="center"/>
               <w:rPr>
-                <w:lang w:val="en-US"/>
-              </w:rPr>
-            </w:pPr>
-            <w:r>
-              <w:rPr>
+                <w:sz w:val="22"/>
+                <w:szCs w:val="22"/>
+                <w:lang w:val="en-US"/>
+              </w:rPr>
+            </w:pPr>
+            <w:r>
+              <w:rPr>
+                <w:sz w:val="22"/>
+                <w:szCs w:val="22"/>
                 <w:lang w:val="en-US"/>
               </w:rPr>
               <w:t>48030</w:t>
@@ -755,11 +908,15 @@
             <w:pPr>
               <w:jc w:val="center"/>
               <w:rPr>
-                <w:lang w:val="en-US"/>
-              </w:rPr>
-            </w:pPr>
-            <w:r>
-              <w:rPr>
+                <w:sz w:val="22"/>
+                <w:szCs w:val="22"/>
+                <w:lang w:val="en-US"/>
+              </w:rPr>
+            </w:pPr>
+            <w:r>
+              <w:rPr>
+                <w:sz w:val="22"/>
+                <w:szCs w:val="22"/>
                 <w:lang w:val="en-US"/>
               </w:rPr>
               <w:t>.21</w:t>
@@ -781,11 +938,15 @@
           <w:p>
             <w:pPr>
               <w:rPr>
-                <w:lang w:val="en-US"/>
-              </w:rPr>
-            </w:pPr>
-            <w:r>
-              <w:rPr>
+                <w:sz w:val="22"/>
+                <w:szCs w:val="22"/>
+                <w:lang w:val="en-US"/>
+              </w:rPr>
+            </w:pPr>
+            <w:r>
+              <w:rPr>
+                <w:sz w:val="22"/>
+                <w:szCs w:val="22"/>
                 <w:lang w:val="en-US"/>
               </w:rPr>
               <w:t>Platelets</w:t>
@@ -806,11 +967,15 @@
             <w:pPr>
               <w:jc w:val="center"/>
               <w:rPr>
-                <w:lang w:val="en-US"/>
-              </w:rPr>
-            </w:pPr>
-            <w:r>
-              <w:rPr>
+                <w:sz w:val="22"/>
+                <w:szCs w:val="22"/>
+                <w:lang w:val="en-US"/>
+              </w:rPr>
+            </w:pPr>
+            <w:r>
+              <w:rPr>
+                <w:sz w:val="22"/>
+                <w:szCs w:val="22"/>
                 <w:lang w:val="en-US"/>
               </w:rPr>
               <w:t>190.04</w:t>
@@ -831,11 +996,15 @@
             <w:pPr>
               <w:jc w:val="center"/>
               <w:rPr>
-                <w:lang w:val="en-US"/>
-              </w:rPr>
-            </w:pPr>
-            <w:r>
-              <w:rPr>
+                <w:sz w:val="22"/>
+                <w:szCs w:val="22"/>
+                <w:lang w:val="en-US"/>
+              </w:rPr>
+            </w:pPr>
+            <w:r>
+              <w:rPr>
+                <w:sz w:val="22"/>
+                <w:szCs w:val="22"/>
                 <w:lang w:val="en-US"/>
               </w:rPr>
               <w:t>102.59</w:t>
@@ -856,11 +1025,15 @@
             <w:pPr>
               <w:jc w:val="center"/>
               <w:rPr>
-                <w:lang w:val="en-US"/>
-              </w:rPr>
-            </w:pPr>
-            <w:r>
-              <w:rPr>
+                <w:sz w:val="22"/>
+                <w:szCs w:val="22"/>
+                <w:lang w:val="en-US"/>
+              </w:rPr>
+            </w:pPr>
+            <w:r>
+              <w:rPr>
+                <w:sz w:val="22"/>
+                <w:szCs w:val="22"/>
                 <w:lang w:val="en-US"/>
               </w:rPr>
               <w:t>1160</w:t>
@@ -881,11 +1054,15 @@
             <w:pPr>
               <w:jc w:val="center"/>
               <w:rPr>
-                <w:lang w:val="en-US"/>
-              </w:rPr>
-            </w:pPr>
-            <w:r>
-              <w:rPr>
+                <w:sz w:val="22"/>
+                <w:szCs w:val="22"/>
+                <w:lang w:val="en-US"/>
+              </w:rPr>
+            </w:pPr>
+            <w:r>
+              <w:rPr>
+                <w:sz w:val="22"/>
+                <w:szCs w:val="22"/>
                 <w:lang w:val="en-US"/>
               </w:rPr>
               <w:t>.98</w:t>
@@ -907,11 +1084,15 @@
           <w:p>
             <w:pPr>
               <w:rPr>
-                <w:lang w:val="en-US"/>
-              </w:rPr>
-            </w:pPr>
-            <w:r>
-              <w:rPr>
+                <w:sz w:val="22"/>
+                <w:szCs w:val="22"/>
+                <w:lang w:val="en-US"/>
+              </w:rPr>
+            </w:pPr>
+            <w:r>
+              <w:rPr>
+                <w:sz w:val="22"/>
+                <w:szCs w:val="22"/>
                 <w:lang w:val="en-US"/>
               </w:rPr>
               <w:t>Bilirubin</w:t>
@@ -932,11 +1113,15 @@
             <w:pPr>
               <w:jc w:val="center"/>
               <w:rPr>
-                <w:lang w:val="en-US"/>
-              </w:rPr>
-            </w:pPr>
-            <w:r>
-              <w:rPr>
+                <w:sz w:val="22"/>
+                <w:szCs w:val="22"/>
+                <w:lang w:val="en-US"/>
+              </w:rPr>
+            </w:pPr>
+            <w:r>
+              <w:rPr>
+                <w:sz w:val="22"/>
+                <w:szCs w:val="22"/>
                 <w:lang w:val="en-US"/>
               </w:rPr>
               <w:t>3.23</w:t>
@@ -957,11 +1142,15 @@
             <w:pPr>
               <w:jc w:val="center"/>
               <w:rPr>
-                <w:lang w:val="en-US"/>
-              </w:rPr>
-            </w:pPr>
-            <w:r>
-              <w:rPr>
+                <w:sz w:val="22"/>
+                <w:szCs w:val="22"/>
+                <w:lang w:val="en-US"/>
+              </w:rPr>
+            </w:pPr>
+            <w:r>
+              <w:rPr>
+                <w:sz w:val="22"/>
+                <w:szCs w:val="22"/>
                 <w:lang w:val="en-US"/>
               </w:rPr>
               <w:t>5.58</w:t>
@@ -982,11 +1171,15 @@
             <w:pPr>
               <w:jc w:val="center"/>
               <w:rPr>
-                <w:lang w:val="en-US"/>
-              </w:rPr>
-            </w:pPr>
-            <w:r>
-              <w:rPr>
+                <w:sz w:val="22"/>
+                <w:szCs w:val="22"/>
+                <w:lang w:val="en-US"/>
+              </w:rPr>
+            </w:pPr>
+            <w:r>
+              <w:rPr>
+                <w:sz w:val="22"/>
+                <w:szCs w:val="22"/>
                 <w:lang w:val="en-US"/>
               </w:rPr>
               <w:t>20666</w:t>
@@ -1007,11 +1200,15 @@
             <w:pPr>
               <w:jc w:val="center"/>
               <w:rPr>
-                <w:lang w:val="en-US"/>
-              </w:rPr>
-            </w:pPr>
-            <w:r>
-              <w:rPr>
+                <w:sz w:val="22"/>
+                <w:szCs w:val="22"/>
+                <w:lang w:val="en-US"/>
+              </w:rPr>
+            </w:pPr>
+            <w:r>
+              <w:rPr>
+                <w:sz w:val="22"/>
+                <w:szCs w:val="22"/>
                 <w:lang w:val="en-US"/>
               </w:rPr>
               <w:t>.66</w:t>
@@ -1033,11 +1230,15 @@
           <w:p>
             <w:pPr>
               <w:rPr>
-                <w:lang w:val="en-US"/>
-              </w:rPr>
-            </w:pPr>
-            <w:r>
-              <w:rPr>
+                <w:sz w:val="22"/>
+                <w:szCs w:val="22"/>
+                <w:lang w:val="en-US"/>
+              </w:rPr>
+            </w:pPr>
+            <w:r>
+              <w:rPr>
+                <w:sz w:val="22"/>
+                <w:szCs w:val="22"/>
                 <w:lang w:val="en-US"/>
               </w:rPr>
               <w:t>Glasgow Coma Score (non-sedated)</w:t>
@@ -1058,11 +1259,15 @@
             <w:pPr>
               <w:jc w:val="center"/>
               <w:rPr>
-                <w:lang w:val="en-US"/>
-              </w:rPr>
-            </w:pPr>
-            <w:r>
-              <w:rPr>
+                <w:sz w:val="22"/>
+                <w:szCs w:val="22"/>
+                <w:lang w:val="en-US"/>
+              </w:rPr>
+            </w:pPr>
+            <w:r>
+              <w:rPr>
+                <w:sz w:val="22"/>
+                <w:szCs w:val="22"/>
                 <w:lang w:val="en-US"/>
               </w:rPr>
               <w:t>12.65</w:t>
@@ -1083,11 +1288,15 @@
             <w:pPr>
               <w:jc w:val="center"/>
               <w:rPr>
-                <w:lang w:val="en-US"/>
-              </w:rPr>
-            </w:pPr>
-            <w:r>
-              <w:rPr>
+                <w:sz w:val="22"/>
+                <w:szCs w:val="22"/>
+                <w:lang w:val="en-US"/>
+              </w:rPr>
+            </w:pPr>
+            <w:r>
+              <w:rPr>
+                <w:sz w:val="22"/>
+                <w:szCs w:val="22"/>
                 <w:lang w:val="en-US"/>
               </w:rPr>
               <w:t>3.47</w:t>
@@ -1108,11 +1317,15 @@
             <w:pPr>
               <w:jc w:val="center"/>
               <w:rPr>
-                <w:lang w:val="en-US"/>
-              </w:rPr>
-            </w:pPr>
-            <w:r>
-              <w:rPr>
+                <w:sz w:val="22"/>
+                <w:szCs w:val="22"/>
+                <w:lang w:val="en-US"/>
+              </w:rPr>
+            </w:pPr>
+            <w:r>
+              <w:rPr>
+                <w:sz w:val="22"/>
+                <w:szCs w:val="22"/>
                 <w:lang w:val="en-US"/>
               </w:rPr>
               <w:t>8537</w:t>
@@ -1133,11 +1346,15 @@
             <w:pPr>
               <w:jc w:val="center"/>
               <w:rPr>
-                <w:lang w:val="en-US"/>
-              </w:rPr>
-            </w:pPr>
-            <w:r>
-              <w:rPr>
+                <w:sz w:val="22"/>
+                <w:szCs w:val="22"/>
+                <w:lang w:val="en-US"/>
+              </w:rPr>
+            </w:pPr>
+            <w:r>
+              <w:rPr>
+                <w:sz w:val="22"/>
+                <w:szCs w:val="22"/>
                 <w:lang w:val="en-US"/>
               </w:rPr>
               <w:t>.86</w:t>
@@ -1159,11 +1376,15 @@
           <w:p>
             <w:pPr>
               <w:rPr>
-                <w:lang w:val="en-US"/>
-              </w:rPr>
-            </w:pPr>
-            <w:r>
-              <w:rPr>
+                <w:sz w:val="22"/>
+                <w:szCs w:val="22"/>
+                <w:lang w:val="en-US"/>
+              </w:rPr>
+            </w:pPr>
+            <w:r>
+              <w:rPr>
+                <w:sz w:val="22"/>
+                <w:szCs w:val="22"/>
                 <w:lang w:val="en-US"/>
               </w:rPr>
               <w:t>Glasgow Coma Score (total)</w:t>
@@ -1184,11 +1405,15 @@
             <w:pPr>
               <w:jc w:val="center"/>
               <w:rPr>
-                <w:lang w:val="en-US"/>
-              </w:rPr>
-            </w:pPr>
-            <w:r>
-              <w:rPr>
+                <w:sz w:val="22"/>
+                <w:szCs w:val="22"/>
+                <w:lang w:val="en-US"/>
+              </w:rPr>
+            </w:pPr>
+            <w:r>
+              <w:rPr>
+                <w:sz w:val="22"/>
+                <w:szCs w:val="22"/>
                 <w:lang w:val="en-US"/>
               </w:rPr>
               <w:t>9.31</w:t>
@@ -1209,11 +1434,15 @@
             <w:pPr>
               <w:jc w:val="center"/>
               <w:rPr>
-                <w:lang w:val="en-US"/>
-              </w:rPr>
-            </w:pPr>
-            <w:r>
-              <w:rPr>
+                <w:sz w:val="22"/>
+                <w:szCs w:val="22"/>
+                <w:lang w:val="en-US"/>
+              </w:rPr>
+            </w:pPr>
+            <w:r>
+              <w:rPr>
+                <w:sz w:val="22"/>
+                <w:szCs w:val="22"/>
                 <w:lang w:val="en-US"/>
               </w:rPr>
               <w:t>5.03</w:t>
@@ -1234,11 +1463,15 @@
             <w:pPr>
               <w:jc w:val="center"/>
               <w:rPr>
-                <w:lang w:val="en-US"/>
-              </w:rPr>
-            </w:pPr>
-            <w:r>
-              <w:rPr>
+                <w:sz w:val="22"/>
+                <w:szCs w:val="22"/>
+                <w:lang w:val="en-US"/>
+              </w:rPr>
+            </w:pPr>
+            <w:r>
+              <w:rPr>
+                <w:sz w:val="22"/>
+                <w:szCs w:val="22"/>
                 <w:lang w:val="en-US"/>
               </w:rPr>
               <w:t>31853</w:t>
@@ -1259,11 +1492,15 @@
             <w:pPr>
               <w:jc w:val="center"/>
               <w:rPr>
-                <w:lang w:val="en-US"/>
-              </w:rPr>
-            </w:pPr>
-            <w:r>
-              <w:rPr>
+                <w:sz w:val="22"/>
+                <w:szCs w:val="22"/>
+                <w:lang w:val="en-US"/>
+              </w:rPr>
+            </w:pPr>
+            <w:r>
+              <w:rPr>
+                <w:sz w:val="22"/>
+                <w:szCs w:val="22"/>
                 <w:lang w:val="en-US"/>
               </w:rPr>
               <w:t>.48</w:t>
@@ -1285,11 +1522,15 @@
           <w:p>
             <w:pPr>
               <w:rPr>
-                <w:lang w:val="en-US"/>
-              </w:rPr>
-            </w:pPr>
-            <w:r>
-              <w:rPr>
+                <w:sz w:val="22"/>
+                <w:szCs w:val="22"/>
+                <w:lang w:val="en-US"/>
+              </w:rPr>
+            </w:pPr>
+            <w:r>
+              <w:rPr>
+                <w:sz w:val="22"/>
+                <w:szCs w:val="22"/>
                 <w:lang w:val="en-US"/>
               </w:rPr>
               <w:t>MAP</w:t>
@@ -1310,11 +1551,15 @@
             <w:pPr>
               <w:jc w:val="center"/>
               <w:rPr>
-                <w:lang w:val="en-US"/>
-              </w:rPr>
-            </w:pPr>
-            <w:r>
-              <w:rPr>
+                <w:sz w:val="22"/>
+                <w:szCs w:val="22"/>
+                <w:lang w:val="en-US"/>
+              </w:rPr>
+            </w:pPr>
+            <w:r>
+              <w:rPr>
+                <w:sz w:val="22"/>
+                <w:szCs w:val="22"/>
                 <w:lang w:val="en-US"/>
               </w:rPr>
               <w:t>109.31</w:t>
@@ -1335,11 +1580,15 @@
             <w:pPr>
               <w:jc w:val="center"/>
               <w:rPr>
-                <w:lang w:val="en-US"/>
-              </w:rPr>
-            </w:pPr>
-            <w:r>
-              <w:rPr>
+                <w:sz w:val="22"/>
+                <w:szCs w:val="22"/>
+                <w:lang w:val="en-US"/>
+              </w:rPr>
+            </w:pPr>
+            <w:r>
+              <w:rPr>
+                <w:sz w:val="22"/>
+                <w:szCs w:val="22"/>
                 <w:lang w:val="en-US"/>
               </w:rPr>
               <w:t>26.09</w:t>
@@ -1360,11 +1609,15 @@
             <w:pPr>
               <w:jc w:val="center"/>
               <w:rPr>
-                <w:lang w:val="en-US"/>
-              </w:rPr>
-            </w:pPr>
-            <w:r>
-              <w:rPr>
+                <w:sz w:val="22"/>
+                <w:szCs w:val="22"/>
+                <w:lang w:val="en-US"/>
+              </w:rPr>
+            </w:pPr>
+            <w:r>
+              <w:rPr>
+                <w:sz w:val="22"/>
+                <w:szCs w:val="22"/>
                 <w:lang w:val="en-US"/>
               </w:rPr>
               <w:t>8459</w:t>
@@ -1385,11 +1638,15 @@
             <w:pPr>
               <w:jc w:val="center"/>
               <w:rPr>
-                <w:lang w:val="en-US"/>
-              </w:rPr>
-            </w:pPr>
-            <w:r>
-              <w:rPr>
+                <w:sz w:val="22"/>
+                <w:szCs w:val="22"/>
+                <w:lang w:val="en-US"/>
+              </w:rPr>
+            </w:pPr>
+            <w:r>
+              <w:rPr>
+                <w:sz w:val="22"/>
+                <w:szCs w:val="22"/>
                 <w:lang w:val="en-US"/>
               </w:rPr>
               <w:t>.86</w:t>
@@ -1411,11 +1668,15 @@
           <w:p>
             <w:pPr>
               <w:rPr>
-                <w:lang w:val="en-US"/>
-              </w:rPr>
-            </w:pPr>
-            <w:r>
-              <w:rPr>
+                <w:sz w:val="22"/>
+                <w:szCs w:val="22"/>
+                <w:lang w:val="en-US"/>
+              </w:rPr>
+            </w:pPr>
+            <w:r>
+              <w:rPr>
+                <w:sz w:val="22"/>
+                <w:szCs w:val="22"/>
                 <w:lang w:val="en-US"/>
               </w:rPr>
               <w:t>Creatinine</w:t>
@@ -1436,11 +1697,15 @@
             <w:pPr>
               <w:jc w:val="center"/>
               <w:rPr>
-                <w:lang w:val="en-US"/>
-              </w:rPr>
-            </w:pPr>
-            <w:r>
-              <w:rPr>
+                <w:sz w:val="22"/>
+                <w:szCs w:val="22"/>
+                <w:lang w:val="en-US"/>
+              </w:rPr>
+            </w:pPr>
+            <w:r>
+              <w:rPr>
+                <w:sz w:val="22"/>
+                <w:szCs w:val="22"/>
                 <w:lang w:val="en-US"/>
               </w:rPr>
               <w:t>1.81</w:t>
@@ -1461,11 +1726,15 @@
             <w:pPr>
               <w:jc w:val="center"/>
               <w:rPr>
-                <w:lang w:val="en-US"/>
-              </w:rPr>
-            </w:pPr>
-            <w:r>
-              <w:rPr>
+                <w:sz w:val="22"/>
+                <w:szCs w:val="22"/>
+                <w:lang w:val="en-US"/>
+              </w:rPr>
+            </w:pPr>
+            <w:r>
+              <w:rPr>
+                <w:sz w:val="22"/>
+                <w:szCs w:val="22"/>
                 <w:lang w:val="en-US"/>
               </w:rPr>
               <w:t>1.90</w:t>
@@ -1486,11 +1755,15 @@
             <w:pPr>
               <w:jc w:val="center"/>
               <w:rPr>
-                <w:lang w:val="en-US"/>
-              </w:rPr>
-            </w:pPr>
-            <w:r>
-              <w:rPr>
+                <w:sz w:val="22"/>
+                <w:szCs w:val="22"/>
+                <w:lang w:val="en-US"/>
+              </w:rPr>
+            </w:pPr>
+            <w:r>
+              <w:rPr>
+                <w:sz w:val="22"/>
+                <w:szCs w:val="22"/>
                 <w:lang w:val="en-US"/>
               </w:rPr>
               <w:t>7153</w:t>
@@ -1511,11 +1784,15 @@
             <w:pPr>
               <w:jc w:val="center"/>
               <w:rPr>
-                <w:lang w:val="en-US"/>
-              </w:rPr>
-            </w:pPr>
-            <w:r>
-              <w:rPr>
+                <w:sz w:val="22"/>
+                <w:szCs w:val="22"/>
+                <w:lang w:val="en-US"/>
+              </w:rPr>
+            </w:pPr>
+            <w:r>
+              <w:rPr>
+                <w:sz w:val="22"/>
+                <w:szCs w:val="22"/>
                 <w:lang w:val="en-US"/>
               </w:rPr>
               <w:t>.88</w:t>
@@ -1537,11 +1814,15 @@
           <w:p>
             <w:pPr>
               <w:rPr>
-                <w:lang w:val="en-US"/>
-              </w:rPr>
-            </w:pPr>
-            <w:r>
-              <w:rPr>
+                <w:sz w:val="22"/>
+                <w:szCs w:val="22"/>
+                <w:lang w:val="en-US"/>
+              </w:rPr>
+            </w:pPr>
+            <w:r>
+              <w:rPr>
+                <w:sz w:val="22"/>
+                <w:szCs w:val="22"/>
                 <w:lang w:val="en-US"/>
               </w:rPr>
               <w:t>Urine Output</w:t>
@@ -1562,11 +1843,15 @@
             <w:pPr>
               <w:jc w:val="center"/>
               <w:rPr>
-                <w:lang w:val="en-US"/>
-              </w:rPr>
-            </w:pPr>
-            <w:r>
-              <w:rPr>
+                <w:sz w:val="22"/>
+                <w:szCs w:val="22"/>
+                <w:lang w:val="en-US"/>
+              </w:rPr>
+            </w:pPr>
+            <w:r>
+              <w:rPr>
+                <w:sz w:val="22"/>
+                <w:szCs w:val="22"/>
                 <w:lang w:val="en-US"/>
               </w:rPr>
               <w:t>1360.93</w:t>
@@ -1587,11 +1872,15 @@
             <w:pPr>
               <w:jc w:val="center"/>
               <w:rPr>
-                <w:lang w:val="en-US"/>
-              </w:rPr>
-            </w:pPr>
-            <w:r>
-              <w:rPr>
+                <w:sz w:val="22"/>
+                <w:szCs w:val="22"/>
+                <w:lang w:val="en-US"/>
+              </w:rPr>
+            </w:pPr>
+            <w:r>
+              <w:rPr>
+                <w:sz w:val="22"/>
+                <w:szCs w:val="22"/>
                 <w:lang w:val="en-US"/>
               </w:rPr>
               <w:t>1168.65</w:t>
@@ -1612,11 +1901,15 @@
             <w:pPr>
               <w:jc w:val="center"/>
               <w:rPr>
-                <w:lang w:val="en-US"/>
-              </w:rPr>
-            </w:pPr>
-            <w:r>
-              <w:rPr>
+                <w:sz w:val="22"/>
+                <w:szCs w:val="22"/>
+                <w:lang w:val="en-US"/>
+              </w:rPr>
+            </w:pPr>
+            <w:r>
+              <w:rPr>
+                <w:sz w:val="22"/>
+                <w:szCs w:val="22"/>
                 <w:lang w:val="en-US"/>
               </w:rPr>
               <w:t>11502</w:t>
@@ -1637,11 +1930,15 @@
             <w:pPr>
               <w:jc w:val="center"/>
               <w:rPr>
-                <w:lang w:val="en-US"/>
-              </w:rPr>
-            </w:pPr>
-            <w:r>
-              <w:rPr>
+                <w:sz w:val="22"/>
+                <w:szCs w:val="22"/>
+                <w:lang w:val="en-US"/>
+              </w:rPr>
+            </w:pPr>
+            <w:r>
+              <w:rPr>
+                <w:sz w:val="22"/>
+                <w:szCs w:val="22"/>
                 <w:lang w:val="en-US"/>
               </w:rPr>
               <w:t>.81</w:t>
@@ -1653,96 +1950,62 @@
     <w:p>
       <w:pPr>
         <w:rPr>
-          <w:lang w:val="en-US"/>
+          <w:sz w:val="22"/>
+          <w:szCs w:val="22"/>
+          <w:lang w:val="nl-NL"/>
         </w:rPr>
       </w:pPr>
     </w:p>
     <w:p>
       <w:pPr>
         <w:rPr>
+          <w:sz w:val="22"/>
+          <w:szCs w:val="22"/>
           <w:lang w:val="nl-NL"/>
         </w:rPr>
       </w:pPr>
       <w:r>
         <w:rPr>
+          <w:sz w:val="22"/>
+          <w:szCs w:val="22"/>
           <w:lang w:val="nl-NL"/>
         </w:rPr>
-        <w:t>[</w:t>
+        <w:t xml:space="preserve">115 </w:t>
       </w:r>
       <w:proofErr w:type="spellStart"/>
-      <w:proofErr w:type="gramStart"/>
-      <w:r>
-        <w:rPr>
+      <w:r>
+        <w:rPr>
+          <w:sz w:val="22"/>
+          <w:szCs w:val="22"/>
           <w:lang w:val="nl-NL"/>
         </w:rPr>
-        <w:t>histograms</w:t>
+        <w:t>patterns</w:t>
       </w:r>
       <w:proofErr w:type="spellEnd"/>
-      <w:proofErr w:type="gramEnd"/>
-      <w:r>
-        <w:rPr>
+      <w:r>
+        <w:rPr>
+          <w:sz w:val="22"/>
+          <w:szCs w:val="22"/>
           <w:lang w:val="nl-NL"/>
         </w:rPr>
-        <w:t xml:space="preserve"> met distributies van alles om </w:t>
+        <w:t xml:space="preserve"> </w:t>
       </w:r>
       <w:proofErr w:type="spellStart"/>
       <w:r>
         <w:rPr>
+          <w:sz w:val="22"/>
+          <w:szCs w:val="22"/>
           <w:lang w:val="nl-NL"/>
         </w:rPr>
-        <w:t>skewness</w:t>
-      </w:r>
-      <w:proofErr w:type="spellEnd"/>
-      <w:r>
-        <w:rPr>
-          <w:lang w:val="nl-NL"/>
-        </w:rPr>
-        <w:t xml:space="preserve"> te laten zien]</w:t>
-      </w:r>
-      <w:r>
-        <w:rPr>
-          <w:lang w:val="nl-NL"/>
-        </w:rPr>
-        <w:t xml:space="preserve"> </w:t>
-      </w:r>
-      <w:r>
-        <w:rPr>
-          <w:lang w:val="nl-NL"/>
-        </w:rPr>
-        <w:sym w:font="Wingdings" w:char="F0E0"/>
-      </w:r>
-      <w:r>
-        <w:rPr>
-          <w:lang w:val="nl-NL"/>
-        </w:rPr>
-        <w:t xml:space="preserve"> </w:t>
-      </w:r>
-      <w:proofErr w:type="spellStart"/>
-      <w:r>
-        <w:rPr>
-          <w:lang w:val="nl-NL"/>
-        </w:rPr>
-        <w:t>corrmorrant</w:t>
-      </w:r>
-      <w:proofErr w:type="spellEnd"/>
-      <w:r>
-        <w:rPr>
-          <w:lang w:val="nl-NL"/>
-        </w:rPr>
-        <w:t xml:space="preserve"> extension of </w:t>
-      </w:r>
-      <w:proofErr w:type="spellStart"/>
-      <w:r>
-        <w:rPr>
-          <w:lang w:val="nl-NL"/>
-        </w:rPr>
-        <w:t>ggpairs</w:t>
+        <w:t>total</w:t>
       </w:r>
       <w:proofErr w:type="spellEnd"/>
     </w:p>
     <w:p>
       <w:pPr>
         <w:rPr>
+          <w:sz w:val="22"/>
+          <w:szCs w:val="22"/>
           <w:lang w:val="nl-NL"/>
         </w:rPr>
       </w:pPr>
@@ -1755,90 +2018,2540 @@
       </w:pPr>
       <w:r>
         <w:rPr>
-          <w:lang w:val="en-US"/>
-        </w:rPr>
-        <w:t xml:space="preserve">[missing data pattern met like 20 </w:t>
+          <w:sz w:val="22"/>
+          <w:szCs w:val="22"/>
+          <w:lang w:val="en-US"/>
+        </w:rPr>
+        <w:t>Table […] shows the results of the simulations</w:t>
+      </w:r>
+      <w:r>
+        <w:rPr>
+          <w:sz w:val="22"/>
+          <w:szCs w:val="22"/>
+          <w:lang w:val="en-US"/>
+        </w:rPr>
+        <w:t xml:space="preserve">. When considering FLR, the RMSE, Brier score, and C-index all indicate that single draw imputation performs the worst of the four methods, and the pattern </w:t>
       </w:r>
       <w:proofErr w:type="spellStart"/>
       <w:r>
         <w:rPr>
-          <w:lang w:val="en-US"/>
-        </w:rPr>
-        <w:t>meest</w:t>
+          <w:sz w:val="22"/>
+          <w:szCs w:val="22"/>
+          <w:lang w:val="en-US"/>
+        </w:rPr>
+        <w:t>submodel</w:t>
       </w:r>
       <w:proofErr w:type="spellEnd"/>
       <w:r>
         <w:rPr>
-          <w:lang w:val="en-US"/>
-        </w:rPr>
-        <w:t xml:space="preserve"> </w:t>
+          <w:sz w:val="22"/>
+          <w:szCs w:val="22"/>
+          <w:lang w:val="en-US"/>
+        </w:rPr>
+        <w:t xml:space="preserve"> approach performs best. Regarding random forests, these measures also indicate single draw imputation to have the worst performance, and they indicate pattern </w:t>
       </w:r>
       <w:proofErr w:type="spellStart"/>
       <w:r>
         <w:rPr>
-          <w:lang w:val="en-US"/>
-        </w:rPr>
-        <w:t>geobserveerde</w:t>
+          <w:sz w:val="22"/>
+          <w:szCs w:val="22"/>
+          <w:lang w:val="en-US"/>
+        </w:rPr>
+        <w:t>submodels</w:t>
       </w:r>
       <w:proofErr w:type="spellEnd"/>
       <w:r>
         <w:rPr>
-          <w:lang w:val="en-US"/>
-        </w:rPr>
-        <w:t xml:space="preserve"> patterns]</w:t>
+          <w:sz w:val="22"/>
+          <w:szCs w:val="22"/>
+          <w:lang w:val="en-US"/>
+        </w:rPr>
+        <w:t xml:space="preserve"> and surrogate splits to have a similarly high performance.</w:t>
       </w:r>
     </w:p>
     <w:p>
       <w:pPr>
         <w:rPr>
+          <w:rFonts w:ascii="Calibri" w:hAnsi="Calibri" w:cs="Calibri"/>
+          <w:lang w:val="en-US"/>
+        </w:rPr>
+      </w:pPr>
+      <w:r>
+        <w:rPr>
+          <w:rFonts w:ascii="Calibri" w:hAnsi="Calibri" w:cs="Calibri"/>
+          <w:lang w:val="en-US"/>
+        </w:rPr>
+        <w:br w:type="page"/>
+      </w:r>
+    </w:p>
+    <w:p>
+      <w:pPr>
+        <w:rPr>
+          <w:rFonts w:ascii="Calibri" w:hAnsi="Calibri" w:cs="Calibri"/>
+          <w:b/>
+          <w:bCs/>
+          <w:sz w:val="22"/>
+          <w:szCs w:val="22"/>
           <w:lang w:val="en-US"/>
         </w:rPr>
       </w:pPr>
     </w:p>
     <w:p>
       <w:pPr>
-        <w:rPr>
-          <w:lang w:val="en-US"/>
+        <w:pStyle w:val="Caption"/>
+        <w:rPr>
+          <w:rFonts w:ascii="Calibri" w:hAnsi="Calibri" w:cs="Calibri"/>
+          <w:lang w:val="en-GB"/>
         </w:rPr>
       </w:pPr>
       <w:r>
         <w:rPr>
-          <w:lang w:val="en-US"/>
-        </w:rPr>
-        <w:t>[</w:t>
+          <w:rFonts w:ascii="Calibri" w:hAnsi="Calibri" w:cs="Calibri"/>
+          <w:lang w:val="en-GB"/>
+        </w:rPr>
+        <w:t>Table</w:t>
+      </w:r>
+      <w:r>
+        <w:rPr>
+          <w:rFonts w:ascii="Calibri" w:hAnsi="Calibri" w:cs="Calibri"/>
+          <w:lang w:val="en-GB"/>
+        </w:rPr>
+        <w:t xml:space="preserve"> […]</w:t>
+      </w:r>
+      <w:r>
+        <w:rPr>
+          <w:rFonts w:ascii="Calibri" w:hAnsi="Calibri" w:cs="Calibri"/>
+          <w:lang w:val="en-GB"/>
+        </w:rPr>
+        <w:t xml:space="preserve">. </w:t>
+      </w:r>
+      <w:r>
+        <w:rPr>
+          <w:rFonts w:ascii="Calibri" w:hAnsi="Calibri" w:cs="Calibri"/>
+          <w:b w:val="0"/>
+          <w:bCs w:val="0"/>
+          <w:lang w:val="en-GB"/>
+        </w:rPr>
+        <w:t>Performance of Methods on MIMIC Data.</w:t>
+      </w:r>
+    </w:p>
+    <w:tbl>
+      <w:tblPr>
+        <w:tblW w:w="9214" w:type="dxa"/>
+        <w:tblLayout w:type="fixed"/>
+        <w:tblCellMar>
+          <w:left w:w="70" w:type="dxa"/>
+          <w:right w:w="70" w:type="dxa"/>
+        </w:tblCellMar>
+        <w:tblLook w:val="04A0" w:firstRow="1" w:lastRow="0" w:firstColumn="1" w:lastColumn="0" w:noHBand="0" w:noVBand="1"/>
+      </w:tblPr>
+      <w:tblGrid>
+        <w:gridCol w:w="1316"/>
+        <w:gridCol w:w="1316"/>
+        <w:gridCol w:w="1316"/>
+        <w:gridCol w:w="1317"/>
+        <w:gridCol w:w="1316"/>
+        <w:gridCol w:w="1316"/>
+        <w:gridCol w:w="1317"/>
+      </w:tblGrid>
+      <w:tr>
+        <w:trPr>
+          <w:trHeight w:val="300"/>
+        </w:trPr>
+        <w:tc>
+          <w:tcPr>
+            <w:tcW w:w="1316" w:type="dxa"/>
+            <w:tcBorders>
+              <w:top w:val="single" w:sz="4" w:space="0" w:color="auto"/>
+              <w:left w:val="nil"/>
+              <w:bottom w:val="single" w:sz="4" w:space="0" w:color="auto"/>
+              <w:right w:val="nil"/>
+            </w:tcBorders>
+          </w:tcPr>
+          <w:p>
+            <w:pPr>
+              <w:rPr>
+                <w:rFonts w:ascii="Calibri" w:eastAsia="Times New Roman" w:hAnsi="Calibri" w:cs="Calibri"/>
+                <w:color w:val="000000"/>
+                <w:sz w:val="22"/>
+                <w:szCs w:val="22"/>
+                <w:lang w:eastAsia="nl-NL"/>
+              </w:rPr>
+            </w:pPr>
+          </w:p>
+        </w:tc>
+        <w:tc>
+          <w:tcPr>
+            <w:tcW w:w="1316" w:type="dxa"/>
+            <w:tcBorders>
+              <w:top w:val="single" w:sz="4" w:space="0" w:color="auto"/>
+              <w:left w:val="nil"/>
+              <w:bottom w:val="single" w:sz="4" w:space="0" w:color="auto"/>
+              <w:right w:val="nil"/>
+            </w:tcBorders>
+            <w:noWrap/>
+            <w:vAlign w:val="bottom"/>
+            <w:hideMark/>
+          </w:tcPr>
+          <w:p>
+            <w:pPr>
+              <w:rPr>
+                <w:rFonts w:ascii="Calibri" w:eastAsia="Times New Roman" w:hAnsi="Calibri" w:cs="Calibri"/>
+                <w:color w:val="000000"/>
+                <w:sz w:val="22"/>
+                <w:szCs w:val="22"/>
+                <w:lang w:eastAsia="nl-NL"/>
+              </w:rPr>
+            </w:pPr>
+          </w:p>
+        </w:tc>
+        <w:tc>
+          <w:tcPr>
+            <w:tcW w:w="1316" w:type="dxa"/>
+            <w:tcBorders>
+              <w:top w:val="single" w:sz="4" w:space="0" w:color="auto"/>
+              <w:left w:val="nil"/>
+              <w:bottom w:val="single" w:sz="4" w:space="0" w:color="auto"/>
+              <w:right w:val="nil"/>
+            </w:tcBorders>
+            <w:noWrap/>
+            <w:vAlign w:val="center"/>
+            <w:hideMark/>
+          </w:tcPr>
+          <w:p>
+            <w:pPr>
+              <w:rPr>
+                <w:rFonts w:ascii="Calibri" w:eastAsia="Times New Roman" w:hAnsi="Calibri" w:cs="Calibri"/>
+                <w:color w:val="000000"/>
+                <w:sz w:val="22"/>
+                <w:szCs w:val="22"/>
+                <w:lang w:eastAsia="nl-NL"/>
+              </w:rPr>
+            </w:pPr>
+            <w:r>
+              <w:rPr>
+                <w:rFonts w:ascii="Calibri" w:eastAsia="Times New Roman" w:hAnsi="Calibri" w:cs="Calibri"/>
+                <w:color w:val="000000"/>
+                <w:sz w:val="22"/>
+                <w:szCs w:val="22"/>
+                <w:lang w:eastAsia="nl-NL"/>
+              </w:rPr>
+              <w:t>RMSE</w:t>
+            </w:r>
+          </w:p>
+        </w:tc>
+        <w:tc>
+          <w:tcPr>
+            <w:tcW w:w="1317" w:type="dxa"/>
+            <w:tcBorders>
+              <w:top w:val="single" w:sz="4" w:space="0" w:color="auto"/>
+              <w:left w:val="nil"/>
+              <w:bottom w:val="single" w:sz="4" w:space="0" w:color="auto"/>
+              <w:right w:val="nil"/>
+            </w:tcBorders>
+            <w:noWrap/>
+            <w:vAlign w:val="center"/>
+            <w:hideMark/>
+          </w:tcPr>
+          <w:p>
+            <w:pPr>
+              <w:rPr>
+                <w:rFonts w:ascii="Calibri" w:eastAsia="Times New Roman" w:hAnsi="Calibri" w:cs="Calibri"/>
+                <w:color w:val="000000"/>
+                <w:sz w:val="22"/>
+                <w:szCs w:val="22"/>
+                <w:lang w:eastAsia="nl-NL"/>
+              </w:rPr>
+            </w:pPr>
+            <w:r>
+              <w:rPr>
+                <w:rFonts w:ascii="Calibri" w:eastAsia="Times New Roman" w:hAnsi="Calibri" w:cs="Calibri"/>
+                <w:color w:val="000000"/>
+                <w:sz w:val="22"/>
+                <w:szCs w:val="22"/>
+                <w:lang w:eastAsia="nl-NL"/>
+              </w:rPr>
+              <w:t>Brier</w:t>
+            </w:r>
+          </w:p>
+        </w:tc>
+        <w:tc>
+          <w:tcPr>
+            <w:tcW w:w="1316" w:type="dxa"/>
+            <w:tcBorders>
+              <w:top w:val="single" w:sz="4" w:space="0" w:color="auto"/>
+              <w:left w:val="nil"/>
+              <w:bottom w:val="single" w:sz="4" w:space="0" w:color="auto"/>
+              <w:right w:val="nil"/>
+            </w:tcBorders>
+            <w:noWrap/>
+            <w:vAlign w:val="center"/>
+            <w:hideMark/>
+          </w:tcPr>
+          <w:p>
+            <w:pPr>
+              <w:rPr>
+                <w:rFonts w:ascii="Calibri" w:eastAsia="Times New Roman" w:hAnsi="Calibri" w:cs="Calibri"/>
+                <w:color w:val="000000"/>
+                <w:sz w:val="22"/>
+                <w:szCs w:val="22"/>
+                <w:lang w:eastAsia="nl-NL"/>
+              </w:rPr>
+            </w:pPr>
+            <w:r>
+              <w:rPr>
+                <w:rFonts w:ascii="Calibri" w:eastAsia="Times New Roman" w:hAnsi="Calibri" w:cs="Calibri"/>
+                <w:color w:val="000000"/>
+                <w:sz w:val="22"/>
+                <w:szCs w:val="22"/>
+                <w:lang w:eastAsia="nl-NL"/>
+              </w:rPr>
+              <w:t>C-index</w:t>
+            </w:r>
+          </w:p>
+        </w:tc>
+        <w:tc>
+          <w:tcPr>
+            <w:tcW w:w="1316" w:type="dxa"/>
+            <w:tcBorders>
+              <w:top w:val="single" w:sz="4" w:space="0" w:color="auto"/>
+              <w:left w:val="nil"/>
+              <w:bottom w:val="single" w:sz="4" w:space="0" w:color="auto"/>
+              <w:right w:val="nil"/>
+            </w:tcBorders>
+            <w:noWrap/>
+            <w:vAlign w:val="center"/>
+            <w:hideMark/>
+          </w:tcPr>
+          <w:p>
+            <w:pPr>
+              <w:rPr>
+                <w:rFonts w:ascii="Calibri" w:eastAsia="Times New Roman" w:hAnsi="Calibri" w:cs="Calibri"/>
+                <w:color w:val="000000"/>
+                <w:sz w:val="22"/>
+                <w:szCs w:val="22"/>
+                <w:lang w:eastAsia="nl-NL"/>
+              </w:rPr>
+            </w:pPr>
+            <w:r>
+              <w:rPr>
+                <w:rFonts w:ascii="Calibri" w:eastAsia="Times New Roman" w:hAnsi="Calibri" w:cs="Calibri"/>
+                <w:color w:val="000000"/>
+                <w:sz w:val="22"/>
+                <w:szCs w:val="22"/>
+                <w:lang w:eastAsia="nl-NL"/>
+              </w:rPr>
+              <w:t>CITL</w:t>
+            </w:r>
+          </w:p>
+        </w:tc>
+        <w:tc>
+          <w:tcPr>
+            <w:tcW w:w="1317" w:type="dxa"/>
+            <w:tcBorders>
+              <w:top w:val="single" w:sz="4" w:space="0" w:color="auto"/>
+              <w:left w:val="nil"/>
+              <w:bottom w:val="single" w:sz="4" w:space="0" w:color="auto"/>
+              <w:right w:val="nil"/>
+            </w:tcBorders>
+            <w:noWrap/>
+            <w:vAlign w:val="center"/>
+            <w:hideMark/>
+          </w:tcPr>
+          <w:p>
+            <w:pPr>
+              <w:rPr>
+                <w:rFonts w:ascii="Calibri" w:eastAsia="Times New Roman" w:hAnsi="Calibri" w:cs="Calibri"/>
+                <w:color w:val="000000"/>
+                <w:sz w:val="22"/>
+                <w:szCs w:val="22"/>
+                <w:lang w:eastAsia="nl-NL"/>
+              </w:rPr>
+            </w:pPr>
+            <w:r>
+              <w:rPr>
+                <w:rFonts w:ascii="Calibri" w:eastAsia="Times New Roman" w:hAnsi="Calibri" w:cs="Calibri"/>
+                <w:color w:val="000000"/>
+                <w:sz w:val="22"/>
+                <w:szCs w:val="22"/>
+                <w:lang w:eastAsia="nl-NL"/>
+              </w:rPr>
+              <w:t>Slope</w:t>
+            </w:r>
+          </w:p>
+        </w:tc>
+      </w:tr>
+      <w:tr>
+        <w:trPr>
+          <w:trHeight w:val="300"/>
+        </w:trPr>
+        <w:tc>
+          <w:tcPr>
+            <w:tcW w:w="1316" w:type="dxa"/>
+            <w:vMerge w:val="restart"/>
+            <w:tcBorders>
+              <w:top w:val="single" w:sz="4" w:space="0" w:color="auto"/>
+              <w:left w:val="nil"/>
+              <w:bottom w:val="single" w:sz="4" w:space="0" w:color="auto"/>
+              <w:right w:val="nil"/>
+            </w:tcBorders>
+            <w:vAlign w:val="center"/>
+            <w:hideMark/>
+          </w:tcPr>
+          <w:p>
+            <w:pPr>
+              <w:jc w:val="center"/>
+              <w:rPr>
+                <w:rFonts w:ascii="Calibri" w:eastAsia="Times New Roman" w:hAnsi="Calibri" w:cs="Calibri"/>
+                <w:color w:val="000000"/>
+                <w:sz w:val="22"/>
+                <w:szCs w:val="22"/>
+                <w:lang w:eastAsia="nl-NL"/>
+              </w:rPr>
+            </w:pPr>
+            <w:r>
+              <w:rPr>
+                <w:rFonts w:ascii="Calibri" w:eastAsia="Times New Roman" w:hAnsi="Calibri" w:cs="Calibri"/>
+                <w:color w:val="000000"/>
+                <w:sz w:val="22"/>
+                <w:szCs w:val="22"/>
+                <w:lang w:eastAsia="nl-NL"/>
+              </w:rPr>
+              <w:t>FLR</w:t>
+            </w:r>
+          </w:p>
+        </w:tc>
+        <w:tc>
+          <w:tcPr>
+            <w:tcW w:w="1316" w:type="dxa"/>
+            <w:tcBorders>
+              <w:top w:val="single" w:sz="4" w:space="0" w:color="auto"/>
+              <w:left w:val="nil"/>
+              <w:bottom w:val="nil"/>
+              <w:right w:val="nil"/>
+            </w:tcBorders>
+            <w:noWrap/>
+            <w:vAlign w:val="bottom"/>
+            <w:hideMark/>
+          </w:tcPr>
+          <w:p>
+            <w:pPr>
+              <w:rPr>
+                <w:rFonts w:ascii="Calibri" w:eastAsia="Times New Roman" w:hAnsi="Calibri" w:cs="Calibri"/>
+                <w:color w:val="000000"/>
+                <w:sz w:val="22"/>
+                <w:szCs w:val="22"/>
+                <w:lang w:eastAsia="nl-NL"/>
+              </w:rPr>
+            </w:pPr>
+            <w:r>
+              <w:rPr>
+                <w:rFonts w:ascii="Calibri" w:eastAsia="Times New Roman" w:hAnsi="Calibri" w:cs="Calibri"/>
+                <w:color w:val="000000"/>
+                <w:sz w:val="22"/>
+                <w:szCs w:val="22"/>
+                <w:lang w:eastAsia="nl-NL"/>
+              </w:rPr>
+              <w:t>JMI-CM</w:t>
+            </w:r>
+          </w:p>
+        </w:tc>
+        <w:tc>
+          <w:tcPr>
+            <w:tcW w:w="1316" w:type="dxa"/>
+            <w:tcBorders>
+              <w:top w:val="single" w:sz="4" w:space="0" w:color="auto"/>
+              <w:left w:val="nil"/>
+              <w:bottom w:val="nil"/>
+              <w:right w:val="nil"/>
+            </w:tcBorders>
+            <w:noWrap/>
+            <w:vAlign w:val="center"/>
+            <w:hideMark/>
+          </w:tcPr>
+          <w:p>
+            <w:pPr>
+              <w:rPr>
+                <w:rFonts w:ascii="Calibri" w:eastAsia="Times New Roman" w:hAnsi="Calibri" w:cs="Calibri"/>
+                <w:color w:val="000000"/>
+                <w:sz w:val="22"/>
+                <w:szCs w:val="22"/>
+                <w:lang w:val="en-US" w:eastAsia="nl-NL"/>
+              </w:rPr>
+            </w:pPr>
+            <w:r>
+              <w:rPr>
+                <w:rFonts w:ascii="Calibri" w:eastAsia="Times New Roman" w:hAnsi="Calibri" w:cs="Calibri"/>
+                <w:color w:val="000000"/>
+                <w:sz w:val="22"/>
+                <w:szCs w:val="22"/>
+                <w:lang w:val="en-US" w:eastAsia="nl-NL"/>
+              </w:rPr>
+              <w:t>0.308</w:t>
+            </w:r>
+          </w:p>
+        </w:tc>
+        <w:tc>
+          <w:tcPr>
+            <w:tcW w:w="1317" w:type="dxa"/>
+            <w:tcBorders>
+              <w:top w:val="single" w:sz="4" w:space="0" w:color="auto"/>
+              <w:left w:val="nil"/>
+              <w:bottom w:val="nil"/>
+              <w:right w:val="nil"/>
+            </w:tcBorders>
+            <w:noWrap/>
+            <w:vAlign w:val="center"/>
+            <w:hideMark/>
+          </w:tcPr>
+          <w:p>
+            <w:pPr>
+              <w:rPr>
+                <w:rFonts w:ascii="Calibri" w:eastAsia="Times New Roman" w:hAnsi="Calibri" w:cs="Calibri"/>
+                <w:color w:val="000000"/>
+                <w:sz w:val="22"/>
+                <w:szCs w:val="22"/>
+                <w:lang w:val="en-US" w:eastAsia="nl-NL"/>
+              </w:rPr>
+            </w:pPr>
+            <w:r>
+              <w:rPr>
+                <w:rFonts w:ascii="Calibri" w:eastAsia="Times New Roman" w:hAnsi="Calibri" w:cs="Calibri"/>
+                <w:color w:val="000000"/>
+                <w:sz w:val="22"/>
+                <w:szCs w:val="22"/>
+                <w:lang w:val="en-US" w:eastAsia="nl-NL"/>
+              </w:rPr>
+              <w:t>0.095</w:t>
+            </w:r>
+          </w:p>
+        </w:tc>
+        <w:tc>
+          <w:tcPr>
+            <w:tcW w:w="1316" w:type="dxa"/>
+            <w:tcBorders>
+              <w:top w:val="single" w:sz="4" w:space="0" w:color="auto"/>
+              <w:left w:val="nil"/>
+              <w:bottom w:val="nil"/>
+              <w:right w:val="nil"/>
+            </w:tcBorders>
+            <w:noWrap/>
+            <w:vAlign w:val="center"/>
+            <w:hideMark/>
+          </w:tcPr>
+          <w:p>
+            <w:pPr>
+              <w:rPr>
+                <w:rFonts w:ascii="Calibri" w:eastAsia="Times New Roman" w:hAnsi="Calibri" w:cs="Calibri"/>
+                <w:color w:val="000000"/>
+                <w:sz w:val="22"/>
+                <w:szCs w:val="22"/>
+                <w:lang w:val="en-US" w:eastAsia="nl-NL"/>
+              </w:rPr>
+            </w:pPr>
+            <w:r>
+              <w:rPr>
+                <w:rFonts w:ascii="Calibri" w:eastAsia="Times New Roman" w:hAnsi="Calibri" w:cs="Calibri"/>
+                <w:color w:val="000000"/>
+                <w:sz w:val="22"/>
+                <w:szCs w:val="22"/>
+                <w:lang w:val="en-US" w:eastAsia="nl-NL"/>
+              </w:rPr>
+              <w:t>0.803</w:t>
+            </w:r>
+          </w:p>
+        </w:tc>
+        <w:tc>
+          <w:tcPr>
+            <w:tcW w:w="1316" w:type="dxa"/>
+            <w:tcBorders>
+              <w:top w:val="single" w:sz="4" w:space="0" w:color="auto"/>
+              <w:left w:val="nil"/>
+              <w:bottom w:val="nil"/>
+              <w:right w:val="nil"/>
+            </w:tcBorders>
+            <w:noWrap/>
+            <w:vAlign w:val="center"/>
+            <w:hideMark/>
+          </w:tcPr>
+          <w:p>
+            <w:pPr>
+              <w:rPr>
+                <w:rFonts w:ascii="Calibri" w:eastAsia="Times New Roman" w:hAnsi="Calibri" w:cs="Calibri"/>
+                <w:color w:val="000000"/>
+                <w:sz w:val="22"/>
+                <w:szCs w:val="22"/>
+                <w:lang w:val="en-US" w:eastAsia="nl-NL"/>
+              </w:rPr>
+            </w:pPr>
+            <w:r>
+              <w:rPr>
+                <w:rFonts w:ascii="Calibri" w:eastAsia="Times New Roman" w:hAnsi="Calibri" w:cs="Calibri"/>
+                <w:color w:val="000000"/>
+                <w:sz w:val="22"/>
+                <w:szCs w:val="22"/>
+                <w:lang w:val="en-US" w:eastAsia="nl-NL"/>
+              </w:rPr>
+              <w:t>0.142</w:t>
+            </w:r>
+          </w:p>
+        </w:tc>
+        <w:tc>
+          <w:tcPr>
+            <w:tcW w:w="1317" w:type="dxa"/>
+            <w:tcBorders>
+              <w:top w:val="single" w:sz="4" w:space="0" w:color="auto"/>
+              <w:left w:val="nil"/>
+              <w:bottom w:val="nil"/>
+              <w:right w:val="nil"/>
+            </w:tcBorders>
+            <w:noWrap/>
+            <w:vAlign w:val="center"/>
+            <w:hideMark/>
+          </w:tcPr>
+          <w:p>
+            <w:pPr>
+              <w:rPr>
+                <w:rFonts w:ascii="Calibri" w:eastAsia="Times New Roman" w:hAnsi="Calibri" w:cs="Calibri"/>
+                <w:color w:val="000000"/>
+                <w:sz w:val="22"/>
+                <w:szCs w:val="22"/>
+                <w:lang w:val="en-US" w:eastAsia="nl-NL"/>
+              </w:rPr>
+            </w:pPr>
+            <w:r>
+              <w:rPr>
+                <w:rFonts w:ascii="Calibri" w:eastAsia="Times New Roman" w:hAnsi="Calibri" w:cs="Calibri"/>
+                <w:color w:val="000000"/>
+                <w:sz w:val="22"/>
+                <w:szCs w:val="22"/>
+                <w:lang w:val="en-US" w:eastAsia="nl-NL"/>
+              </w:rPr>
+              <w:t>0.192</w:t>
+            </w:r>
+          </w:p>
+        </w:tc>
+      </w:tr>
+      <w:tr>
+        <w:trPr>
+          <w:trHeight w:val="300"/>
+        </w:trPr>
+        <w:tc>
+          <w:tcPr>
+            <w:tcW w:w="1316" w:type="dxa"/>
+            <w:vMerge/>
+            <w:tcBorders>
+              <w:top w:val="single" w:sz="4" w:space="0" w:color="auto"/>
+              <w:left w:val="nil"/>
+              <w:bottom w:val="single" w:sz="4" w:space="0" w:color="auto"/>
+              <w:right w:val="nil"/>
+            </w:tcBorders>
+            <w:vAlign w:val="center"/>
+            <w:hideMark/>
+          </w:tcPr>
+          <w:p>
+            <w:pPr>
+              <w:spacing w:line="256" w:lineRule="auto"/>
+              <w:rPr>
+                <w:rFonts w:ascii="Calibri" w:eastAsia="Times New Roman" w:hAnsi="Calibri" w:cs="Calibri"/>
+                <w:color w:val="000000"/>
+                <w:sz w:val="22"/>
+                <w:szCs w:val="22"/>
+                <w:lang w:eastAsia="nl-NL"/>
+              </w:rPr>
+            </w:pPr>
+          </w:p>
+        </w:tc>
+        <w:tc>
+          <w:tcPr>
+            <w:tcW w:w="1316" w:type="dxa"/>
+            <w:noWrap/>
+            <w:vAlign w:val="bottom"/>
+            <w:hideMark/>
+          </w:tcPr>
+          <w:p>
+            <w:pPr>
+              <w:rPr>
+                <w:rFonts w:ascii="Calibri" w:eastAsia="Times New Roman" w:hAnsi="Calibri" w:cs="Calibri"/>
+                <w:color w:val="000000"/>
+                <w:sz w:val="22"/>
+                <w:szCs w:val="22"/>
+                <w:lang w:eastAsia="nl-NL"/>
+              </w:rPr>
+            </w:pPr>
+            <w:r>
+              <w:rPr>
+                <w:rFonts w:ascii="Calibri" w:eastAsia="Times New Roman" w:hAnsi="Calibri" w:cs="Calibri"/>
+                <w:color w:val="000000"/>
+                <w:sz w:val="22"/>
+                <w:szCs w:val="22"/>
+                <w:lang w:eastAsia="nl-NL"/>
+              </w:rPr>
+              <w:t>JMI-SD</w:t>
+            </w:r>
+          </w:p>
+        </w:tc>
+        <w:tc>
+          <w:tcPr>
+            <w:tcW w:w="1316" w:type="dxa"/>
+            <w:noWrap/>
+            <w:vAlign w:val="center"/>
+            <w:hideMark/>
+          </w:tcPr>
+          <w:p>
+            <w:pPr>
+              <w:rPr>
+                <w:rFonts w:ascii="Calibri" w:eastAsia="Times New Roman" w:hAnsi="Calibri" w:cs="Calibri"/>
+                <w:color w:val="000000"/>
+                <w:sz w:val="22"/>
+                <w:szCs w:val="22"/>
+                <w:lang w:val="en-US" w:eastAsia="nl-NL"/>
+              </w:rPr>
+            </w:pPr>
+            <w:r>
+              <w:rPr>
+                <w:rFonts w:ascii="Calibri" w:eastAsia="Times New Roman" w:hAnsi="Calibri" w:cs="Calibri"/>
+                <w:color w:val="000000"/>
+                <w:sz w:val="22"/>
+                <w:szCs w:val="22"/>
+                <w:lang w:val="en-US" w:eastAsia="nl-NL"/>
+              </w:rPr>
+              <w:t>0.321</w:t>
+            </w:r>
+          </w:p>
+        </w:tc>
+        <w:tc>
+          <w:tcPr>
+            <w:tcW w:w="1317" w:type="dxa"/>
+            <w:noWrap/>
+            <w:vAlign w:val="center"/>
+            <w:hideMark/>
+          </w:tcPr>
+          <w:p>
+            <w:pPr>
+              <w:rPr>
+                <w:rFonts w:ascii="Calibri" w:eastAsia="Times New Roman" w:hAnsi="Calibri" w:cs="Calibri"/>
+                <w:color w:val="000000"/>
+                <w:sz w:val="22"/>
+                <w:szCs w:val="22"/>
+                <w:lang w:val="en-US" w:eastAsia="nl-NL"/>
+              </w:rPr>
+            </w:pPr>
+            <w:r>
+              <w:rPr>
+                <w:rFonts w:ascii="Calibri" w:eastAsia="Times New Roman" w:hAnsi="Calibri" w:cs="Calibri"/>
+                <w:color w:val="000000"/>
+                <w:sz w:val="22"/>
+                <w:szCs w:val="22"/>
+                <w:lang w:val="en-US" w:eastAsia="nl-NL"/>
+              </w:rPr>
+              <w:t>0.103</w:t>
+            </w:r>
+          </w:p>
+        </w:tc>
+        <w:tc>
+          <w:tcPr>
+            <w:tcW w:w="1316" w:type="dxa"/>
+            <w:noWrap/>
+            <w:vAlign w:val="center"/>
+            <w:hideMark/>
+          </w:tcPr>
+          <w:p>
+            <w:pPr>
+              <w:rPr>
+                <w:rFonts w:ascii="Calibri" w:eastAsia="Times New Roman" w:hAnsi="Calibri" w:cs="Calibri"/>
+                <w:color w:val="000000"/>
+                <w:sz w:val="22"/>
+                <w:szCs w:val="22"/>
+                <w:lang w:val="en-US" w:eastAsia="nl-NL"/>
+              </w:rPr>
+            </w:pPr>
+            <w:r>
+              <w:rPr>
+                <w:rFonts w:ascii="Calibri" w:eastAsia="Times New Roman" w:hAnsi="Calibri" w:cs="Calibri"/>
+                <w:color w:val="000000"/>
+                <w:sz w:val="22"/>
+                <w:szCs w:val="22"/>
+                <w:lang w:val="en-US" w:eastAsia="nl-NL"/>
+              </w:rPr>
+              <w:t>0.774</w:t>
+            </w:r>
+          </w:p>
+        </w:tc>
+        <w:tc>
+          <w:tcPr>
+            <w:tcW w:w="1316" w:type="dxa"/>
+            <w:noWrap/>
+            <w:vAlign w:val="center"/>
+            <w:hideMark/>
+          </w:tcPr>
+          <w:p>
+            <w:pPr>
+              <w:rPr>
+                <w:rFonts w:ascii="Calibri" w:eastAsia="Times New Roman" w:hAnsi="Calibri" w:cs="Calibri"/>
+                <w:color w:val="000000"/>
+                <w:sz w:val="22"/>
+                <w:szCs w:val="22"/>
+                <w:lang w:val="en-US" w:eastAsia="nl-NL"/>
+              </w:rPr>
+            </w:pPr>
+            <w:r>
+              <w:rPr>
+                <w:rFonts w:ascii="Calibri" w:eastAsia="Times New Roman" w:hAnsi="Calibri" w:cs="Calibri"/>
+                <w:color w:val="000000"/>
+                <w:sz w:val="22"/>
+                <w:szCs w:val="22"/>
+                <w:lang w:val="en-US" w:eastAsia="nl-NL"/>
+              </w:rPr>
+              <w:t>0.155</w:t>
+            </w:r>
+          </w:p>
+        </w:tc>
+        <w:tc>
+          <w:tcPr>
+            <w:tcW w:w="1317" w:type="dxa"/>
+            <w:noWrap/>
+            <w:vAlign w:val="center"/>
+            <w:hideMark/>
+          </w:tcPr>
+          <w:p>
+            <w:pPr>
+              <w:rPr>
+                <w:rFonts w:ascii="Calibri" w:eastAsia="Times New Roman" w:hAnsi="Calibri" w:cs="Calibri"/>
+                <w:color w:val="000000"/>
+                <w:sz w:val="22"/>
+                <w:szCs w:val="22"/>
+                <w:lang w:val="en-US" w:eastAsia="nl-NL"/>
+              </w:rPr>
+            </w:pPr>
+            <w:r>
+              <w:rPr>
+                <w:rFonts w:ascii="Calibri" w:eastAsia="Times New Roman" w:hAnsi="Calibri" w:cs="Calibri"/>
+                <w:color w:val="000000"/>
+                <w:sz w:val="22"/>
+                <w:szCs w:val="22"/>
+                <w:lang w:val="en-US" w:eastAsia="nl-NL"/>
+              </w:rPr>
+              <w:t>0.189</w:t>
+            </w:r>
+          </w:p>
+        </w:tc>
+      </w:tr>
+      <w:tr>
+        <w:trPr>
+          <w:trHeight w:val="300"/>
+        </w:trPr>
+        <w:tc>
+          <w:tcPr>
+            <w:tcW w:w="1316" w:type="dxa"/>
+            <w:vMerge/>
+            <w:tcBorders>
+              <w:top w:val="single" w:sz="4" w:space="0" w:color="auto"/>
+              <w:left w:val="nil"/>
+              <w:bottom w:val="single" w:sz="4" w:space="0" w:color="auto"/>
+              <w:right w:val="nil"/>
+            </w:tcBorders>
+            <w:vAlign w:val="center"/>
+            <w:hideMark/>
+          </w:tcPr>
+          <w:p>
+            <w:pPr>
+              <w:spacing w:line="256" w:lineRule="auto"/>
+              <w:rPr>
+                <w:rFonts w:ascii="Calibri" w:eastAsia="Times New Roman" w:hAnsi="Calibri" w:cs="Calibri"/>
+                <w:color w:val="000000"/>
+                <w:sz w:val="22"/>
+                <w:szCs w:val="22"/>
+                <w:lang w:eastAsia="nl-NL"/>
+              </w:rPr>
+            </w:pPr>
+          </w:p>
+        </w:tc>
+        <w:tc>
+          <w:tcPr>
+            <w:tcW w:w="1316" w:type="dxa"/>
+            <w:noWrap/>
+            <w:vAlign w:val="bottom"/>
+            <w:hideMark/>
+          </w:tcPr>
+          <w:p>
+            <w:pPr>
+              <w:rPr>
+                <w:rFonts w:ascii="Calibri" w:eastAsia="Times New Roman" w:hAnsi="Calibri" w:cs="Calibri"/>
+                <w:color w:val="000000"/>
+                <w:sz w:val="22"/>
+                <w:szCs w:val="22"/>
+                <w:lang w:eastAsia="nl-NL"/>
+              </w:rPr>
+            </w:pPr>
+            <w:r>
+              <w:rPr>
+                <w:rFonts w:ascii="Calibri" w:eastAsia="Times New Roman" w:hAnsi="Calibri" w:cs="Calibri"/>
+                <w:color w:val="000000"/>
+                <w:sz w:val="22"/>
+                <w:szCs w:val="22"/>
+                <w:lang w:eastAsia="nl-NL"/>
+              </w:rPr>
+              <w:t>JMI-MD</w:t>
+            </w:r>
+          </w:p>
+        </w:tc>
+        <w:tc>
+          <w:tcPr>
+            <w:tcW w:w="1316" w:type="dxa"/>
+            <w:noWrap/>
+            <w:vAlign w:val="center"/>
+            <w:hideMark/>
+          </w:tcPr>
+          <w:p>
+            <w:pPr>
+              <w:rPr>
+                <w:rFonts w:ascii="Calibri" w:eastAsia="Times New Roman" w:hAnsi="Calibri" w:cs="Calibri"/>
+                <w:color w:val="000000"/>
+                <w:sz w:val="22"/>
+                <w:szCs w:val="22"/>
+                <w:lang w:val="en-US" w:eastAsia="nl-NL"/>
+              </w:rPr>
+            </w:pPr>
+            <w:r>
+              <w:rPr>
+                <w:rFonts w:ascii="Calibri" w:eastAsia="Times New Roman" w:hAnsi="Calibri" w:cs="Calibri"/>
+                <w:color w:val="000000"/>
+                <w:sz w:val="22"/>
+                <w:szCs w:val="22"/>
+                <w:lang w:val="en-US" w:eastAsia="nl-NL"/>
+              </w:rPr>
+              <w:t>0.312</w:t>
+            </w:r>
+          </w:p>
+        </w:tc>
+        <w:tc>
+          <w:tcPr>
+            <w:tcW w:w="1317" w:type="dxa"/>
+            <w:noWrap/>
+            <w:vAlign w:val="center"/>
+            <w:hideMark/>
+          </w:tcPr>
+          <w:p>
+            <w:pPr>
+              <w:rPr>
+                <w:rFonts w:ascii="Calibri" w:eastAsia="Times New Roman" w:hAnsi="Calibri" w:cs="Calibri"/>
+                <w:color w:val="000000"/>
+                <w:sz w:val="22"/>
+                <w:szCs w:val="22"/>
+                <w:lang w:val="en-US" w:eastAsia="nl-NL"/>
+              </w:rPr>
+            </w:pPr>
+            <w:r>
+              <w:rPr>
+                <w:rFonts w:ascii="Calibri" w:eastAsia="Times New Roman" w:hAnsi="Calibri" w:cs="Calibri"/>
+                <w:color w:val="000000"/>
+                <w:sz w:val="22"/>
+                <w:szCs w:val="22"/>
+                <w:lang w:val="en-US" w:eastAsia="nl-NL"/>
+              </w:rPr>
+              <w:t>0.098</w:t>
+            </w:r>
+          </w:p>
+        </w:tc>
+        <w:tc>
+          <w:tcPr>
+            <w:tcW w:w="1316" w:type="dxa"/>
+            <w:noWrap/>
+            <w:vAlign w:val="center"/>
+            <w:hideMark/>
+          </w:tcPr>
+          <w:p>
+            <w:pPr>
+              <w:rPr>
+                <w:rFonts w:ascii="Calibri" w:eastAsia="Times New Roman" w:hAnsi="Calibri" w:cs="Calibri"/>
+                <w:color w:val="000000"/>
+                <w:sz w:val="22"/>
+                <w:szCs w:val="22"/>
+                <w:lang w:val="en-US" w:eastAsia="nl-NL"/>
+              </w:rPr>
+            </w:pPr>
+            <w:r>
+              <w:rPr>
+                <w:rFonts w:ascii="Calibri" w:eastAsia="Times New Roman" w:hAnsi="Calibri" w:cs="Calibri"/>
+                <w:color w:val="000000"/>
+                <w:sz w:val="22"/>
+                <w:szCs w:val="22"/>
+                <w:lang w:val="en-US" w:eastAsia="nl-NL"/>
+              </w:rPr>
+              <w:t>0.791</w:t>
+            </w:r>
+          </w:p>
+        </w:tc>
+        <w:tc>
+          <w:tcPr>
+            <w:tcW w:w="1316" w:type="dxa"/>
+            <w:noWrap/>
+            <w:vAlign w:val="center"/>
+            <w:hideMark/>
+          </w:tcPr>
+          <w:p>
+            <w:pPr>
+              <w:rPr>
+                <w:rFonts w:ascii="Calibri" w:eastAsia="Times New Roman" w:hAnsi="Calibri" w:cs="Calibri"/>
+                <w:color w:val="000000"/>
+                <w:sz w:val="22"/>
+                <w:szCs w:val="22"/>
+                <w:lang w:val="en-US" w:eastAsia="nl-NL"/>
+              </w:rPr>
+            </w:pPr>
+            <w:r>
+              <w:rPr>
+                <w:rFonts w:ascii="Calibri" w:eastAsia="Times New Roman" w:hAnsi="Calibri" w:cs="Calibri"/>
+                <w:color w:val="000000"/>
+                <w:sz w:val="22"/>
+                <w:szCs w:val="22"/>
+                <w:lang w:val="en-US" w:eastAsia="nl-NL"/>
+              </w:rPr>
+              <w:t>0.155</w:t>
+            </w:r>
+          </w:p>
+        </w:tc>
+        <w:tc>
+          <w:tcPr>
+            <w:tcW w:w="1317" w:type="dxa"/>
+            <w:noWrap/>
+            <w:vAlign w:val="center"/>
+            <w:hideMark/>
+          </w:tcPr>
+          <w:p>
+            <w:pPr>
+              <w:rPr>
+                <w:rFonts w:ascii="Calibri" w:eastAsia="Times New Roman" w:hAnsi="Calibri" w:cs="Calibri"/>
+                <w:color w:val="000000"/>
+                <w:sz w:val="22"/>
+                <w:szCs w:val="22"/>
+                <w:lang w:val="en-US" w:eastAsia="nl-NL"/>
+              </w:rPr>
+            </w:pPr>
+            <w:r>
+              <w:rPr>
+                <w:rFonts w:ascii="Calibri" w:eastAsia="Times New Roman" w:hAnsi="Calibri" w:cs="Calibri"/>
+                <w:color w:val="000000"/>
+                <w:sz w:val="22"/>
+                <w:szCs w:val="22"/>
+                <w:lang w:val="en-US" w:eastAsia="nl-NL"/>
+              </w:rPr>
+              <w:t>0.187</w:t>
+            </w:r>
+          </w:p>
+        </w:tc>
+      </w:tr>
+      <w:tr>
+        <w:trPr>
+          <w:trHeight w:val="300"/>
+        </w:trPr>
+        <w:tc>
+          <w:tcPr>
+            <w:tcW w:w="1316" w:type="dxa"/>
+            <w:vMerge/>
+            <w:tcBorders>
+              <w:top w:val="single" w:sz="4" w:space="0" w:color="auto"/>
+              <w:left w:val="nil"/>
+              <w:bottom w:val="single" w:sz="4" w:space="0" w:color="auto"/>
+              <w:right w:val="nil"/>
+            </w:tcBorders>
+            <w:vAlign w:val="center"/>
+            <w:hideMark/>
+          </w:tcPr>
+          <w:p>
+            <w:pPr>
+              <w:spacing w:line="256" w:lineRule="auto"/>
+              <w:rPr>
+                <w:rFonts w:ascii="Calibri" w:eastAsia="Times New Roman" w:hAnsi="Calibri" w:cs="Calibri"/>
+                <w:color w:val="000000"/>
+                <w:sz w:val="22"/>
+                <w:szCs w:val="22"/>
+                <w:lang w:eastAsia="nl-NL"/>
+              </w:rPr>
+            </w:pPr>
+          </w:p>
+        </w:tc>
+        <w:tc>
+          <w:tcPr>
+            <w:tcW w:w="1316" w:type="dxa"/>
+            <w:tcBorders>
+              <w:top w:val="nil"/>
+              <w:left w:val="nil"/>
+              <w:bottom w:val="single" w:sz="4" w:space="0" w:color="auto"/>
+              <w:right w:val="nil"/>
+            </w:tcBorders>
+            <w:noWrap/>
+            <w:vAlign w:val="bottom"/>
+            <w:hideMark/>
+          </w:tcPr>
+          <w:p>
+            <w:pPr>
+              <w:rPr>
+                <w:rFonts w:ascii="Calibri" w:eastAsia="Times New Roman" w:hAnsi="Calibri" w:cs="Calibri"/>
+                <w:color w:val="000000"/>
+                <w:sz w:val="22"/>
+                <w:szCs w:val="22"/>
+                <w:lang w:eastAsia="nl-NL"/>
+              </w:rPr>
+            </w:pPr>
+            <w:r>
+              <w:rPr>
+                <w:rFonts w:ascii="Calibri" w:eastAsia="Times New Roman" w:hAnsi="Calibri" w:cs="Calibri"/>
+                <w:color w:val="000000"/>
+                <w:sz w:val="22"/>
+                <w:szCs w:val="22"/>
+                <w:lang w:eastAsia="nl-NL"/>
+              </w:rPr>
+              <w:t>PS</w:t>
+            </w:r>
+          </w:p>
+        </w:tc>
+        <w:tc>
+          <w:tcPr>
+            <w:tcW w:w="1316" w:type="dxa"/>
+            <w:tcBorders>
+              <w:top w:val="nil"/>
+              <w:left w:val="nil"/>
+              <w:bottom w:val="single" w:sz="4" w:space="0" w:color="auto"/>
+              <w:right w:val="nil"/>
+            </w:tcBorders>
+            <w:noWrap/>
+            <w:vAlign w:val="center"/>
+            <w:hideMark/>
+          </w:tcPr>
+          <w:p>
+            <w:pPr>
+              <w:rPr>
+                <w:rFonts w:ascii="Calibri" w:eastAsia="Times New Roman" w:hAnsi="Calibri" w:cs="Calibri"/>
+                <w:color w:val="000000"/>
+                <w:sz w:val="22"/>
+                <w:szCs w:val="22"/>
+                <w:lang w:val="en-US" w:eastAsia="nl-NL"/>
+              </w:rPr>
+            </w:pPr>
+            <w:r>
+              <w:rPr>
+                <w:rFonts w:ascii="Calibri" w:eastAsia="Times New Roman" w:hAnsi="Calibri" w:cs="Calibri"/>
+                <w:color w:val="000000"/>
+                <w:sz w:val="22"/>
+                <w:szCs w:val="22"/>
+                <w:lang w:val="en-US" w:eastAsia="nl-NL"/>
+              </w:rPr>
+              <w:t>0.300</w:t>
+            </w:r>
+          </w:p>
+        </w:tc>
+        <w:tc>
+          <w:tcPr>
+            <w:tcW w:w="1317" w:type="dxa"/>
+            <w:tcBorders>
+              <w:top w:val="nil"/>
+              <w:left w:val="nil"/>
+              <w:bottom w:val="single" w:sz="4" w:space="0" w:color="auto"/>
+              <w:right w:val="nil"/>
+            </w:tcBorders>
+            <w:noWrap/>
+            <w:vAlign w:val="center"/>
+            <w:hideMark/>
+          </w:tcPr>
+          <w:p>
+            <w:pPr>
+              <w:rPr>
+                <w:rFonts w:ascii="Calibri" w:eastAsia="Times New Roman" w:hAnsi="Calibri" w:cs="Calibri"/>
+                <w:color w:val="000000"/>
+                <w:sz w:val="22"/>
+                <w:szCs w:val="22"/>
+                <w:lang w:val="en-US" w:eastAsia="nl-NL"/>
+              </w:rPr>
+            </w:pPr>
+            <w:r>
+              <w:rPr>
+                <w:rFonts w:ascii="Calibri" w:eastAsia="Times New Roman" w:hAnsi="Calibri" w:cs="Calibri"/>
+                <w:color w:val="000000"/>
+                <w:sz w:val="22"/>
+                <w:szCs w:val="22"/>
+                <w:lang w:val="en-US" w:eastAsia="nl-NL"/>
+              </w:rPr>
+              <w:t>0.090</w:t>
+            </w:r>
+          </w:p>
+        </w:tc>
+        <w:tc>
+          <w:tcPr>
+            <w:tcW w:w="1316" w:type="dxa"/>
+            <w:tcBorders>
+              <w:top w:val="nil"/>
+              <w:left w:val="nil"/>
+              <w:bottom w:val="single" w:sz="4" w:space="0" w:color="auto"/>
+              <w:right w:val="nil"/>
+            </w:tcBorders>
+            <w:noWrap/>
+            <w:vAlign w:val="center"/>
+            <w:hideMark/>
+          </w:tcPr>
+          <w:p>
+            <w:pPr>
+              <w:rPr>
+                <w:rFonts w:ascii="Calibri" w:eastAsia="Times New Roman" w:hAnsi="Calibri" w:cs="Calibri"/>
+                <w:color w:val="000000"/>
+                <w:sz w:val="22"/>
+                <w:szCs w:val="22"/>
+                <w:lang w:val="en-US" w:eastAsia="nl-NL"/>
+              </w:rPr>
+            </w:pPr>
+            <w:r>
+              <w:rPr>
+                <w:rFonts w:ascii="Calibri" w:eastAsia="Times New Roman" w:hAnsi="Calibri" w:cs="Calibri"/>
+                <w:color w:val="000000"/>
+                <w:sz w:val="22"/>
+                <w:szCs w:val="22"/>
+                <w:lang w:val="en-US" w:eastAsia="nl-NL"/>
+              </w:rPr>
+              <w:t>0.826</w:t>
+            </w:r>
+          </w:p>
+        </w:tc>
+        <w:tc>
+          <w:tcPr>
+            <w:tcW w:w="1316" w:type="dxa"/>
+            <w:tcBorders>
+              <w:top w:val="nil"/>
+              <w:left w:val="nil"/>
+              <w:bottom w:val="single" w:sz="4" w:space="0" w:color="auto"/>
+              <w:right w:val="nil"/>
+            </w:tcBorders>
+            <w:noWrap/>
+            <w:vAlign w:val="center"/>
+            <w:hideMark/>
+          </w:tcPr>
+          <w:p>
+            <w:pPr>
+              <w:rPr>
+                <w:rFonts w:ascii="Calibri" w:eastAsia="Times New Roman" w:hAnsi="Calibri" w:cs="Calibri"/>
+                <w:color w:val="000000"/>
+                <w:sz w:val="22"/>
+                <w:szCs w:val="22"/>
+                <w:lang w:val="en-US" w:eastAsia="nl-NL"/>
+              </w:rPr>
+            </w:pPr>
+            <w:r>
+              <w:rPr>
+                <w:rFonts w:ascii="Calibri" w:eastAsia="Times New Roman" w:hAnsi="Calibri" w:cs="Calibri"/>
+                <w:color w:val="000000"/>
+                <w:sz w:val="22"/>
+                <w:szCs w:val="22"/>
+                <w:lang w:val="en-US" w:eastAsia="nl-NL"/>
+              </w:rPr>
+              <w:t>0.102</w:t>
+            </w:r>
+          </w:p>
+        </w:tc>
+        <w:tc>
+          <w:tcPr>
+            <w:tcW w:w="1317" w:type="dxa"/>
+            <w:tcBorders>
+              <w:top w:val="nil"/>
+              <w:left w:val="nil"/>
+              <w:bottom w:val="single" w:sz="4" w:space="0" w:color="auto"/>
+              <w:right w:val="nil"/>
+            </w:tcBorders>
+            <w:noWrap/>
+            <w:vAlign w:val="center"/>
+            <w:hideMark/>
+          </w:tcPr>
+          <w:p>
+            <w:pPr>
+              <w:rPr>
+                <w:rFonts w:ascii="Calibri" w:eastAsia="Times New Roman" w:hAnsi="Calibri" w:cs="Calibri"/>
+                <w:color w:val="000000"/>
+                <w:sz w:val="22"/>
+                <w:szCs w:val="22"/>
+                <w:lang w:val="en-US" w:eastAsia="nl-NL"/>
+              </w:rPr>
+            </w:pPr>
+            <w:r>
+              <w:rPr>
+                <w:rFonts w:ascii="Calibri" w:eastAsia="Times New Roman" w:hAnsi="Calibri" w:cs="Calibri"/>
+                <w:color w:val="000000"/>
+                <w:sz w:val="22"/>
+                <w:szCs w:val="22"/>
+                <w:lang w:val="en-US" w:eastAsia="nl-NL"/>
+              </w:rPr>
+              <w:t>0.210</w:t>
+            </w:r>
+          </w:p>
+        </w:tc>
+      </w:tr>
+      <w:tr>
+        <w:trPr>
+          <w:trHeight w:val="300"/>
+        </w:trPr>
+        <w:tc>
+          <w:tcPr>
+            <w:tcW w:w="1316" w:type="dxa"/>
+            <w:vMerge w:val="restart"/>
+            <w:tcBorders>
+              <w:top w:val="single" w:sz="4" w:space="0" w:color="auto"/>
+              <w:left w:val="nil"/>
+              <w:bottom w:val="single" w:sz="4" w:space="0" w:color="auto"/>
+              <w:right w:val="nil"/>
+            </w:tcBorders>
+            <w:vAlign w:val="center"/>
+            <w:hideMark/>
+          </w:tcPr>
+          <w:p>
+            <w:pPr>
+              <w:jc w:val="center"/>
+              <w:rPr>
+                <w:rFonts w:ascii="Calibri" w:eastAsia="Times New Roman" w:hAnsi="Calibri" w:cs="Calibri"/>
+                <w:color w:val="000000"/>
+                <w:sz w:val="22"/>
+                <w:szCs w:val="22"/>
+                <w:lang w:eastAsia="nl-NL"/>
+              </w:rPr>
+            </w:pPr>
+            <w:r>
+              <w:rPr>
+                <w:rFonts w:ascii="Calibri" w:eastAsia="Times New Roman" w:hAnsi="Calibri" w:cs="Calibri"/>
+                <w:color w:val="000000"/>
+                <w:sz w:val="22"/>
+                <w:szCs w:val="22"/>
+                <w:lang w:eastAsia="nl-NL"/>
+              </w:rPr>
+              <w:t>RF</w:t>
+            </w:r>
+          </w:p>
+        </w:tc>
+        <w:tc>
+          <w:tcPr>
+            <w:tcW w:w="1316" w:type="dxa"/>
+            <w:tcBorders>
+              <w:top w:val="single" w:sz="4" w:space="0" w:color="auto"/>
+              <w:left w:val="nil"/>
+              <w:bottom w:val="nil"/>
+              <w:right w:val="nil"/>
+            </w:tcBorders>
+            <w:noWrap/>
+            <w:vAlign w:val="bottom"/>
+            <w:hideMark/>
+          </w:tcPr>
+          <w:p>
+            <w:pPr>
+              <w:rPr>
+                <w:rFonts w:ascii="Calibri" w:eastAsia="Times New Roman" w:hAnsi="Calibri" w:cs="Calibri"/>
+                <w:color w:val="000000"/>
+                <w:sz w:val="22"/>
+                <w:szCs w:val="22"/>
+                <w:lang w:eastAsia="nl-NL"/>
+              </w:rPr>
+            </w:pPr>
+            <w:r>
+              <w:rPr>
+                <w:rFonts w:ascii="Calibri" w:eastAsia="Times New Roman" w:hAnsi="Calibri" w:cs="Calibri"/>
+                <w:color w:val="000000"/>
+                <w:sz w:val="22"/>
+                <w:szCs w:val="22"/>
+                <w:lang w:eastAsia="nl-NL"/>
+              </w:rPr>
+              <w:t>JMI-CM</w:t>
+            </w:r>
+          </w:p>
+        </w:tc>
+        <w:tc>
+          <w:tcPr>
+            <w:tcW w:w="1316" w:type="dxa"/>
+            <w:tcBorders>
+              <w:top w:val="single" w:sz="4" w:space="0" w:color="auto"/>
+              <w:left w:val="nil"/>
+              <w:bottom w:val="nil"/>
+              <w:right w:val="nil"/>
+            </w:tcBorders>
+            <w:noWrap/>
+            <w:vAlign w:val="center"/>
+            <w:hideMark/>
+          </w:tcPr>
+          <w:p>
+            <w:pPr>
+              <w:rPr>
+                <w:rFonts w:ascii="Calibri" w:eastAsia="Times New Roman" w:hAnsi="Calibri" w:cs="Calibri"/>
+                <w:color w:val="000000"/>
+                <w:sz w:val="22"/>
+                <w:szCs w:val="22"/>
+                <w:lang w:val="en-US" w:eastAsia="nl-NL"/>
+              </w:rPr>
+            </w:pPr>
+            <w:r>
+              <w:rPr>
+                <w:rFonts w:ascii="Calibri" w:eastAsia="Times New Roman" w:hAnsi="Calibri" w:cs="Calibri"/>
+                <w:color w:val="000000"/>
+                <w:sz w:val="22"/>
+                <w:szCs w:val="22"/>
+                <w:lang w:val="en-US" w:eastAsia="nl-NL"/>
+              </w:rPr>
+              <w:t>0.302</w:t>
+            </w:r>
+          </w:p>
+        </w:tc>
+        <w:tc>
+          <w:tcPr>
+            <w:tcW w:w="1317" w:type="dxa"/>
+            <w:tcBorders>
+              <w:top w:val="single" w:sz="4" w:space="0" w:color="auto"/>
+              <w:left w:val="nil"/>
+              <w:bottom w:val="nil"/>
+              <w:right w:val="nil"/>
+            </w:tcBorders>
+            <w:noWrap/>
+            <w:vAlign w:val="center"/>
+            <w:hideMark/>
+          </w:tcPr>
+          <w:p>
+            <w:pPr>
+              <w:rPr>
+                <w:rFonts w:ascii="Calibri" w:eastAsia="Times New Roman" w:hAnsi="Calibri" w:cs="Calibri"/>
+                <w:color w:val="000000"/>
+                <w:sz w:val="22"/>
+                <w:szCs w:val="22"/>
+                <w:lang w:val="en-US" w:eastAsia="nl-NL"/>
+              </w:rPr>
+            </w:pPr>
+            <w:r>
+              <w:rPr>
+                <w:rFonts w:ascii="Calibri" w:eastAsia="Times New Roman" w:hAnsi="Calibri" w:cs="Calibri"/>
+                <w:color w:val="000000"/>
+                <w:sz w:val="22"/>
+                <w:szCs w:val="22"/>
+                <w:lang w:val="en-US" w:eastAsia="nl-NL"/>
+              </w:rPr>
+              <w:t>0.091</w:t>
+            </w:r>
+          </w:p>
+        </w:tc>
+        <w:tc>
+          <w:tcPr>
+            <w:tcW w:w="1316" w:type="dxa"/>
+            <w:tcBorders>
+              <w:top w:val="single" w:sz="4" w:space="0" w:color="auto"/>
+              <w:left w:val="nil"/>
+              <w:bottom w:val="nil"/>
+              <w:right w:val="nil"/>
+            </w:tcBorders>
+            <w:noWrap/>
+            <w:vAlign w:val="center"/>
+            <w:hideMark/>
+          </w:tcPr>
+          <w:p>
+            <w:pPr>
+              <w:rPr>
+                <w:rFonts w:ascii="Calibri" w:eastAsia="Times New Roman" w:hAnsi="Calibri" w:cs="Calibri"/>
+                <w:color w:val="000000"/>
+                <w:sz w:val="22"/>
+                <w:szCs w:val="22"/>
+                <w:lang w:val="en-US" w:eastAsia="nl-NL"/>
+              </w:rPr>
+            </w:pPr>
+            <w:r>
+              <w:rPr>
+                <w:rFonts w:ascii="Calibri" w:eastAsia="Times New Roman" w:hAnsi="Calibri" w:cs="Calibri"/>
+                <w:color w:val="000000"/>
+                <w:sz w:val="22"/>
+                <w:szCs w:val="22"/>
+                <w:lang w:val="en-US" w:eastAsia="nl-NL"/>
+              </w:rPr>
+              <w:t>0.837</w:t>
+            </w:r>
+          </w:p>
+        </w:tc>
+        <w:tc>
+          <w:tcPr>
+            <w:tcW w:w="1316" w:type="dxa"/>
+            <w:tcBorders>
+              <w:top w:val="single" w:sz="4" w:space="0" w:color="auto"/>
+              <w:left w:val="nil"/>
+              <w:bottom w:val="nil"/>
+              <w:right w:val="nil"/>
+            </w:tcBorders>
+            <w:noWrap/>
+            <w:vAlign w:val="center"/>
+            <w:hideMark/>
+          </w:tcPr>
+          <w:p>
+            <w:pPr>
+              <w:rPr>
+                <w:rFonts w:ascii="Calibri" w:eastAsia="Times New Roman" w:hAnsi="Calibri" w:cs="Calibri"/>
+                <w:color w:val="000000"/>
+                <w:sz w:val="22"/>
+                <w:szCs w:val="22"/>
+                <w:lang w:val="en-US" w:eastAsia="nl-NL"/>
+              </w:rPr>
+            </w:pPr>
+            <w:r>
+              <w:rPr>
+                <w:rFonts w:ascii="Calibri" w:eastAsia="Times New Roman" w:hAnsi="Calibri" w:cs="Calibri"/>
+                <w:color w:val="000000"/>
+                <w:sz w:val="22"/>
+                <w:szCs w:val="22"/>
+                <w:lang w:val="en-US" w:eastAsia="nl-NL"/>
+              </w:rPr>
+              <w:t>0.151</w:t>
+            </w:r>
+          </w:p>
+        </w:tc>
+        <w:tc>
+          <w:tcPr>
+            <w:tcW w:w="1317" w:type="dxa"/>
+            <w:tcBorders>
+              <w:top w:val="single" w:sz="4" w:space="0" w:color="auto"/>
+              <w:left w:val="nil"/>
+              <w:bottom w:val="nil"/>
+              <w:right w:val="nil"/>
+            </w:tcBorders>
+            <w:noWrap/>
+            <w:vAlign w:val="center"/>
+            <w:hideMark/>
+          </w:tcPr>
+          <w:p>
+            <w:pPr>
+              <w:rPr>
+                <w:rFonts w:ascii="Calibri" w:eastAsia="Times New Roman" w:hAnsi="Calibri" w:cs="Calibri"/>
+                <w:color w:val="000000"/>
+                <w:sz w:val="22"/>
+                <w:szCs w:val="22"/>
+                <w:lang w:val="en-US" w:eastAsia="nl-NL"/>
+              </w:rPr>
+            </w:pPr>
+            <w:r>
+              <w:rPr>
+                <w:rFonts w:ascii="Calibri" w:eastAsia="Times New Roman" w:hAnsi="Calibri" w:cs="Calibri"/>
+                <w:color w:val="000000"/>
+                <w:sz w:val="22"/>
+                <w:szCs w:val="22"/>
+                <w:lang w:val="en-US" w:eastAsia="nl-NL"/>
+              </w:rPr>
+              <w:t>0.278</w:t>
+            </w:r>
+          </w:p>
+        </w:tc>
+      </w:tr>
+      <w:tr>
+        <w:trPr>
+          <w:trHeight w:val="300"/>
+        </w:trPr>
+        <w:tc>
+          <w:tcPr>
+            <w:tcW w:w="1316" w:type="dxa"/>
+            <w:vMerge/>
+            <w:tcBorders>
+              <w:top w:val="single" w:sz="4" w:space="0" w:color="auto"/>
+              <w:left w:val="nil"/>
+              <w:bottom w:val="single" w:sz="4" w:space="0" w:color="auto"/>
+              <w:right w:val="nil"/>
+            </w:tcBorders>
+            <w:vAlign w:val="center"/>
+            <w:hideMark/>
+          </w:tcPr>
+          <w:p>
+            <w:pPr>
+              <w:spacing w:line="256" w:lineRule="auto"/>
+              <w:rPr>
+                <w:rFonts w:ascii="Calibri" w:eastAsia="Times New Roman" w:hAnsi="Calibri" w:cs="Calibri"/>
+                <w:color w:val="000000"/>
+                <w:sz w:val="22"/>
+                <w:szCs w:val="22"/>
+                <w:lang w:eastAsia="nl-NL"/>
+              </w:rPr>
+            </w:pPr>
+          </w:p>
+        </w:tc>
+        <w:tc>
+          <w:tcPr>
+            <w:tcW w:w="1316" w:type="dxa"/>
+            <w:noWrap/>
+            <w:vAlign w:val="bottom"/>
+            <w:hideMark/>
+          </w:tcPr>
+          <w:p>
+            <w:pPr>
+              <w:rPr>
+                <w:rFonts w:ascii="Calibri" w:eastAsia="Times New Roman" w:hAnsi="Calibri" w:cs="Calibri"/>
+                <w:color w:val="000000"/>
+                <w:sz w:val="22"/>
+                <w:szCs w:val="22"/>
+                <w:lang w:eastAsia="nl-NL"/>
+              </w:rPr>
+            </w:pPr>
+            <w:r>
+              <w:rPr>
+                <w:rFonts w:ascii="Calibri" w:eastAsia="Times New Roman" w:hAnsi="Calibri" w:cs="Calibri"/>
+                <w:color w:val="000000"/>
+                <w:sz w:val="22"/>
+                <w:szCs w:val="22"/>
+                <w:lang w:eastAsia="nl-NL"/>
+              </w:rPr>
+              <w:t>JMI-SD</w:t>
+            </w:r>
+          </w:p>
+        </w:tc>
+        <w:tc>
+          <w:tcPr>
+            <w:tcW w:w="1316" w:type="dxa"/>
+            <w:noWrap/>
+            <w:vAlign w:val="center"/>
+            <w:hideMark/>
+          </w:tcPr>
+          <w:p>
+            <w:pPr>
+              <w:rPr>
+                <w:rFonts w:ascii="Calibri" w:eastAsia="Times New Roman" w:hAnsi="Calibri" w:cs="Calibri"/>
+                <w:color w:val="000000"/>
+                <w:sz w:val="22"/>
+                <w:szCs w:val="22"/>
+                <w:lang w:val="en-US" w:eastAsia="nl-NL"/>
+              </w:rPr>
+            </w:pPr>
+            <w:r>
+              <w:rPr>
+                <w:rFonts w:ascii="Calibri" w:eastAsia="Times New Roman" w:hAnsi="Calibri" w:cs="Calibri"/>
+                <w:color w:val="000000"/>
+                <w:sz w:val="22"/>
+                <w:szCs w:val="22"/>
+                <w:lang w:val="en-US" w:eastAsia="nl-NL"/>
+              </w:rPr>
+              <w:t>0.313</w:t>
+            </w:r>
+          </w:p>
+        </w:tc>
+        <w:tc>
+          <w:tcPr>
+            <w:tcW w:w="1317" w:type="dxa"/>
+            <w:noWrap/>
+            <w:vAlign w:val="center"/>
+            <w:hideMark/>
+          </w:tcPr>
+          <w:p>
+            <w:pPr>
+              <w:rPr>
+                <w:rFonts w:ascii="Calibri" w:eastAsia="Times New Roman" w:hAnsi="Calibri" w:cs="Calibri"/>
+                <w:color w:val="000000"/>
+                <w:sz w:val="22"/>
+                <w:szCs w:val="22"/>
+                <w:lang w:val="en-US" w:eastAsia="nl-NL"/>
+              </w:rPr>
+            </w:pPr>
+            <w:r>
+              <w:rPr>
+                <w:rFonts w:ascii="Calibri" w:eastAsia="Times New Roman" w:hAnsi="Calibri" w:cs="Calibri"/>
+                <w:color w:val="000000"/>
+                <w:sz w:val="22"/>
+                <w:szCs w:val="22"/>
+                <w:lang w:val="en-US" w:eastAsia="nl-NL"/>
+              </w:rPr>
+              <w:t>0.098</w:t>
+            </w:r>
+          </w:p>
+        </w:tc>
+        <w:tc>
+          <w:tcPr>
+            <w:tcW w:w="1316" w:type="dxa"/>
+            <w:noWrap/>
+            <w:vAlign w:val="center"/>
+            <w:hideMark/>
+          </w:tcPr>
+          <w:p>
+            <w:pPr>
+              <w:rPr>
+                <w:rFonts w:ascii="Calibri" w:eastAsia="Times New Roman" w:hAnsi="Calibri" w:cs="Calibri"/>
+                <w:color w:val="000000"/>
+                <w:sz w:val="22"/>
+                <w:szCs w:val="22"/>
+                <w:lang w:val="en-US" w:eastAsia="nl-NL"/>
+              </w:rPr>
+            </w:pPr>
+            <w:r>
+              <w:rPr>
+                <w:rFonts w:ascii="Calibri" w:eastAsia="Times New Roman" w:hAnsi="Calibri" w:cs="Calibri"/>
+                <w:color w:val="000000"/>
+                <w:sz w:val="22"/>
+                <w:szCs w:val="22"/>
+                <w:lang w:val="en-US" w:eastAsia="nl-NL"/>
+              </w:rPr>
+              <w:t>0.825</w:t>
+            </w:r>
+          </w:p>
+        </w:tc>
+        <w:tc>
+          <w:tcPr>
+            <w:tcW w:w="1316" w:type="dxa"/>
+            <w:noWrap/>
+            <w:vAlign w:val="center"/>
+            <w:hideMark/>
+          </w:tcPr>
+          <w:p>
+            <w:pPr>
+              <w:rPr>
+                <w:rFonts w:ascii="Calibri" w:eastAsia="Times New Roman" w:hAnsi="Calibri" w:cs="Calibri"/>
+                <w:color w:val="000000"/>
+                <w:sz w:val="22"/>
+                <w:szCs w:val="22"/>
+                <w:lang w:val="en-US" w:eastAsia="nl-NL"/>
+              </w:rPr>
+            </w:pPr>
+            <w:r>
+              <w:rPr>
+                <w:rFonts w:ascii="Calibri" w:eastAsia="Times New Roman" w:hAnsi="Calibri" w:cs="Calibri"/>
+                <w:color w:val="000000"/>
+                <w:sz w:val="22"/>
+                <w:szCs w:val="22"/>
+                <w:lang w:val="en-US" w:eastAsia="nl-NL"/>
+              </w:rPr>
+              <w:t>0.183</w:t>
+            </w:r>
+          </w:p>
+        </w:tc>
+        <w:tc>
+          <w:tcPr>
+            <w:tcW w:w="1317" w:type="dxa"/>
+            <w:noWrap/>
+            <w:vAlign w:val="center"/>
+            <w:hideMark/>
+          </w:tcPr>
+          <w:p>
+            <w:pPr>
+              <w:rPr>
+                <w:rFonts w:ascii="Calibri" w:eastAsia="Times New Roman" w:hAnsi="Calibri" w:cs="Calibri"/>
+                <w:color w:val="000000"/>
+                <w:sz w:val="22"/>
+                <w:szCs w:val="22"/>
+                <w:lang w:val="en-US" w:eastAsia="nl-NL"/>
+              </w:rPr>
+            </w:pPr>
+            <w:r>
+              <w:rPr>
+                <w:rFonts w:ascii="Calibri" w:eastAsia="Times New Roman" w:hAnsi="Calibri" w:cs="Calibri"/>
+                <w:color w:val="000000"/>
+                <w:sz w:val="22"/>
+                <w:szCs w:val="22"/>
+                <w:lang w:val="en-US" w:eastAsia="nl-NL"/>
+              </w:rPr>
+              <w:t>0.254</w:t>
+            </w:r>
+          </w:p>
+        </w:tc>
+      </w:tr>
+      <w:tr>
+        <w:trPr>
+          <w:trHeight w:val="300"/>
+        </w:trPr>
+        <w:tc>
+          <w:tcPr>
+            <w:tcW w:w="1316" w:type="dxa"/>
+            <w:vMerge/>
+            <w:tcBorders>
+              <w:top w:val="single" w:sz="4" w:space="0" w:color="auto"/>
+              <w:left w:val="nil"/>
+              <w:bottom w:val="single" w:sz="4" w:space="0" w:color="auto"/>
+              <w:right w:val="nil"/>
+            </w:tcBorders>
+            <w:vAlign w:val="center"/>
+            <w:hideMark/>
+          </w:tcPr>
+          <w:p>
+            <w:pPr>
+              <w:spacing w:line="256" w:lineRule="auto"/>
+              <w:rPr>
+                <w:rFonts w:ascii="Calibri" w:eastAsia="Times New Roman" w:hAnsi="Calibri" w:cs="Calibri"/>
+                <w:color w:val="000000"/>
+                <w:sz w:val="22"/>
+                <w:szCs w:val="22"/>
+                <w:lang w:eastAsia="nl-NL"/>
+              </w:rPr>
+            </w:pPr>
+          </w:p>
+        </w:tc>
+        <w:tc>
+          <w:tcPr>
+            <w:tcW w:w="1316" w:type="dxa"/>
+            <w:noWrap/>
+            <w:vAlign w:val="bottom"/>
+            <w:hideMark/>
+          </w:tcPr>
+          <w:p>
+            <w:pPr>
+              <w:rPr>
+                <w:rFonts w:ascii="Calibri" w:eastAsia="Times New Roman" w:hAnsi="Calibri" w:cs="Calibri"/>
+                <w:color w:val="000000"/>
+                <w:sz w:val="22"/>
+                <w:szCs w:val="22"/>
+                <w:lang w:eastAsia="nl-NL"/>
+              </w:rPr>
+            </w:pPr>
+            <w:r>
+              <w:rPr>
+                <w:rFonts w:ascii="Calibri" w:eastAsia="Times New Roman" w:hAnsi="Calibri" w:cs="Calibri"/>
+                <w:color w:val="000000"/>
+                <w:sz w:val="22"/>
+                <w:szCs w:val="22"/>
+                <w:lang w:eastAsia="nl-NL"/>
+              </w:rPr>
+              <w:t>JMI-MD</w:t>
+            </w:r>
+          </w:p>
+        </w:tc>
+        <w:tc>
+          <w:tcPr>
+            <w:tcW w:w="1316" w:type="dxa"/>
+            <w:noWrap/>
+            <w:vAlign w:val="center"/>
+            <w:hideMark/>
+          </w:tcPr>
+          <w:p>
+            <w:pPr>
+              <w:rPr>
+                <w:rFonts w:ascii="Calibri" w:eastAsia="Times New Roman" w:hAnsi="Calibri" w:cs="Calibri"/>
+                <w:color w:val="000000"/>
+                <w:sz w:val="22"/>
+                <w:szCs w:val="22"/>
+                <w:lang w:val="en-US" w:eastAsia="nl-NL"/>
+              </w:rPr>
+            </w:pPr>
+            <w:r>
+              <w:rPr>
+                <w:rFonts w:ascii="Calibri" w:eastAsia="Times New Roman" w:hAnsi="Calibri" w:cs="Calibri"/>
+                <w:color w:val="000000"/>
+                <w:sz w:val="22"/>
+                <w:szCs w:val="22"/>
+                <w:lang w:val="en-US" w:eastAsia="nl-NL"/>
+              </w:rPr>
+              <w:t>0.309</w:t>
+            </w:r>
+          </w:p>
+        </w:tc>
+        <w:tc>
+          <w:tcPr>
+            <w:tcW w:w="1317" w:type="dxa"/>
+            <w:noWrap/>
+            <w:vAlign w:val="center"/>
+            <w:hideMark/>
+          </w:tcPr>
+          <w:p>
+            <w:pPr>
+              <w:rPr>
+                <w:rFonts w:ascii="Calibri" w:eastAsia="Times New Roman" w:hAnsi="Calibri" w:cs="Calibri"/>
+                <w:color w:val="000000"/>
+                <w:sz w:val="22"/>
+                <w:szCs w:val="22"/>
+                <w:lang w:val="en-US" w:eastAsia="nl-NL"/>
+              </w:rPr>
+            </w:pPr>
+            <w:r>
+              <w:rPr>
+                <w:rFonts w:ascii="Calibri" w:eastAsia="Times New Roman" w:hAnsi="Calibri" w:cs="Calibri"/>
+                <w:color w:val="000000"/>
+                <w:sz w:val="22"/>
+                <w:szCs w:val="22"/>
+                <w:lang w:val="en-US" w:eastAsia="nl-NL"/>
+              </w:rPr>
+              <w:t>0.095</w:t>
+            </w:r>
+          </w:p>
+        </w:tc>
+        <w:tc>
+          <w:tcPr>
+            <w:tcW w:w="1316" w:type="dxa"/>
+            <w:noWrap/>
+            <w:vAlign w:val="center"/>
+            <w:hideMark/>
+          </w:tcPr>
+          <w:p>
+            <w:pPr>
+              <w:rPr>
+                <w:rFonts w:ascii="Calibri" w:eastAsia="Times New Roman" w:hAnsi="Calibri" w:cs="Calibri"/>
+                <w:color w:val="000000"/>
+                <w:sz w:val="22"/>
+                <w:szCs w:val="22"/>
+                <w:lang w:val="en-US" w:eastAsia="nl-NL"/>
+              </w:rPr>
+            </w:pPr>
+            <w:r>
+              <w:rPr>
+                <w:rFonts w:ascii="Calibri" w:eastAsia="Times New Roman" w:hAnsi="Calibri" w:cs="Calibri"/>
+                <w:color w:val="000000"/>
+                <w:sz w:val="22"/>
+                <w:szCs w:val="22"/>
+                <w:lang w:val="en-US" w:eastAsia="nl-NL"/>
+              </w:rPr>
+              <w:t>0.830</w:t>
+            </w:r>
+          </w:p>
+        </w:tc>
+        <w:tc>
+          <w:tcPr>
+            <w:tcW w:w="1316" w:type="dxa"/>
+            <w:noWrap/>
+            <w:vAlign w:val="center"/>
+            <w:hideMark/>
+          </w:tcPr>
+          <w:p>
+            <w:pPr>
+              <w:rPr>
+                <w:rFonts w:ascii="Calibri" w:eastAsia="Times New Roman" w:hAnsi="Calibri" w:cs="Calibri"/>
+                <w:color w:val="000000"/>
+                <w:sz w:val="22"/>
+                <w:szCs w:val="22"/>
+                <w:lang w:val="en-US" w:eastAsia="nl-NL"/>
+              </w:rPr>
+            </w:pPr>
+            <w:r>
+              <w:rPr>
+                <w:rFonts w:ascii="Calibri" w:eastAsia="Times New Roman" w:hAnsi="Calibri" w:cs="Calibri"/>
+                <w:color w:val="000000"/>
+                <w:sz w:val="22"/>
+                <w:szCs w:val="22"/>
+                <w:lang w:val="en-US" w:eastAsia="nl-NL"/>
+              </w:rPr>
+              <w:t>0.184</w:t>
+            </w:r>
+          </w:p>
+        </w:tc>
+        <w:tc>
+          <w:tcPr>
+            <w:tcW w:w="1317" w:type="dxa"/>
+            <w:noWrap/>
+            <w:vAlign w:val="center"/>
+            <w:hideMark/>
+          </w:tcPr>
+          <w:p>
+            <w:pPr>
+              <w:rPr>
+                <w:rFonts w:ascii="Calibri" w:eastAsia="Times New Roman" w:hAnsi="Calibri" w:cs="Calibri"/>
+                <w:color w:val="000000"/>
+                <w:sz w:val="22"/>
+                <w:szCs w:val="22"/>
+                <w:lang w:val="en-US" w:eastAsia="nl-NL"/>
+              </w:rPr>
+            </w:pPr>
+            <w:r>
+              <w:rPr>
+                <w:rFonts w:ascii="Calibri" w:eastAsia="Times New Roman" w:hAnsi="Calibri" w:cs="Calibri"/>
+                <w:color w:val="000000"/>
+                <w:sz w:val="22"/>
+                <w:szCs w:val="22"/>
+                <w:lang w:val="en-US" w:eastAsia="nl-NL"/>
+              </w:rPr>
+              <w:t>0.255</w:t>
+            </w:r>
+          </w:p>
+        </w:tc>
+      </w:tr>
+      <w:tr>
+        <w:trPr>
+          <w:trHeight w:val="300"/>
+        </w:trPr>
+        <w:tc>
+          <w:tcPr>
+            <w:tcW w:w="1316" w:type="dxa"/>
+            <w:vMerge/>
+            <w:tcBorders>
+              <w:top w:val="single" w:sz="4" w:space="0" w:color="auto"/>
+              <w:left w:val="nil"/>
+              <w:bottom w:val="single" w:sz="4" w:space="0" w:color="auto"/>
+              <w:right w:val="nil"/>
+            </w:tcBorders>
+            <w:vAlign w:val="center"/>
+            <w:hideMark/>
+          </w:tcPr>
+          <w:p>
+            <w:pPr>
+              <w:spacing w:line="256" w:lineRule="auto"/>
+              <w:rPr>
+                <w:rFonts w:ascii="Calibri" w:eastAsia="Times New Roman" w:hAnsi="Calibri" w:cs="Calibri"/>
+                <w:color w:val="000000"/>
+                <w:sz w:val="22"/>
+                <w:szCs w:val="22"/>
+                <w:lang w:eastAsia="nl-NL"/>
+              </w:rPr>
+            </w:pPr>
+          </w:p>
+        </w:tc>
+        <w:tc>
+          <w:tcPr>
+            <w:tcW w:w="1316" w:type="dxa"/>
+            <w:noWrap/>
+            <w:vAlign w:val="bottom"/>
+            <w:hideMark/>
+          </w:tcPr>
+          <w:p>
+            <w:pPr>
+              <w:rPr>
+                <w:rFonts w:ascii="Calibri" w:eastAsia="Times New Roman" w:hAnsi="Calibri" w:cs="Calibri"/>
+                <w:color w:val="000000"/>
+                <w:sz w:val="22"/>
+                <w:szCs w:val="22"/>
+                <w:lang w:eastAsia="nl-NL"/>
+              </w:rPr>
+            </w:pPr>
+            <w:r>
+              <w:rPr>
+                <w:rFonts w:ascii="Calibri" w:eastAsia="Times New Roman" w:hAnsi="Calibri" w:cs="Calibri"/>
+                <w:color w:val="000000"/>
+                <w:sz w:val="22"/>
+                <w:szCs w:val="22"/>
+                <w:lang w:eastAsia="nl-NL"/>
+              </w:rPr>
+              <w:t>PS</w:t>
+            </w:r>
+          </w:p>
+        </w:tc>
+        <w:tc>
+          <w:tcPr>
+            <w:tcW w:w="1316" w:type="dxa"/>
+            <w:noWrap/>
+            <w:vAlign w:val="center"/>
+            <w:hideMark/>
+          </w:tcPr>
+          <w:p>
+            <w:pPr>
+              <w:rPr>
+                <w:rFonts w:ascii="Calibri" w:eastAsia="Times New Roman" w:hAnsi="Calibri" w:cs="Calibri"/>
+                <w:color w:val="000000"/>
+                <w:sz w:val="22"/>
+                <w:szCs w:val="22"/>
+                <w:lang w:val="en-US" w:eastAsia="nl-NL"/>
+              </w:rPr>
+            </w:pPr>
+            <w:r>
+              <w:rPr>
+                <w:rFonts w:ascii="Calibri" w:eastAsia="Times New Roman" w:hAnsi="Calibri" w:cs="Calibri"/>
+                <w:color w:val="000000"/>
+                <w:sz w:val="22"/>
+                <w:szCs w:val="22"/>
+                <w:lang w:val="en-US" w:eastAsia="nl-NL"/>
+              </w:rPr>
+              <w:t>0.286</w:t>
+            </w:r>
+          </w:p>
+        </w:tc>
+        <w:tc>
+          <w:tcPr>
+            <w:tcW w:w="1317" w:type="dxa"/>
+            <w:noWrap/>
+            <w:vAlign w:val="center"/>
+            <w:hideMark/>
+          </w:tcPr>
+          <w:p>
+            <w:pPr>
+              <w:rPr>
+                <w:rFonts w:ascii="Calibri" w:eastAsia="Times New Roman" w:hAnsi="Calibri" w:cs="Calibri"/>
+                <w:color w:val="000000"/>
+                <w:sz w:val="22"/>
+                <w:szCs w:val="22"/>
+                <w:lang w:val="en-US" w:eastAsia="nl-NL"/>
+              </w:rPr>
+            </w:pPr>
+            <w:r>
+              <w:rPr>
+                <w:rFonts w:ascii="Calibri" w:eastAsia="Times New Roman" w:hAnsi="Calibri" w:cs="Calibri"/>
+                <w:color w:val="000000"/>
+                <w:sz w:val="22"/>
+                <w:szCs w:val="22"/>
+                <w:lang w:val="en-US" w:eastAsia="nl-NL"/>
+              </w:rPr>
+              <w:t>0.082</w:t>
+            </w:r>
+          </w:p>
+        </w:tc>
+        <w:tc>
+          <w:tcPr>
+            <w:tcW w:w="1316" w:type="dxa"/>
+            <w:noWrap/>
+            <w:vAlign w:val="center"/>
+            <w:hideMark/>
+          </w:tcPr>
+          <w:p>
+            <w:pPr>
+              <w:rPr>
+                <w:rFonts w:ascii="Calibri" w:eastAsia="Times New Roman" w:hAnsi="Calibri" w:cs="Calibri"/>
+                <w:color w:val="000000"/>
+                <w:sz w:val="22"/>
+                <w:szCs w:val="22"/>
+                <w:lang w:val="en-US" w:eastAsia="nl-NL"/>
+              </w:rPr>
+            </w:pPr>
+            <w:r>
+              <w:rPr>
+                <w:rFonts w:ascii="Calibri" w:eastAsia="Times New Roman" w:hAnsi="Calibri" w:cs="Calibri"/>
+                <w:color w:val="000000"/>
+                <w:sz w:val="22"/>
+                <w:szCs w:val="22"/>
+                <w:lang w:val="en-US" w:eastAsia="nl-NL"/>
+              </w:rPr>
+              <w:t>0.862</w:t>
+            </w:r>
+          </w:p>
+        </w:tc>
+        <w:tc>
+          <w:tcPr>
+            <w:tcW w:w="1316" w:type="dxa"/>
+            <w:noWrap/>
+            <w:vAlign w:val="center"/>
+            <w:hideMark/>
+          </w:tcPr>
+          <w:p>
+            <w:pPr>
+              <w:rPr>
+                <w:rFonts w:ascii="Calibri" w:eastAsia="Times New Roman" w:hAnsi="Calibri" w:cs="Calibri"/>
+                <w:color w:val="000000"/>
+                <w:sz w:val="22"/>
+                <w:szCs w:val="22"/>
+                <w:lang w:val="en-US" w:eastAsia="nl-NL"/>
+              </w:rPr>
+            </w:pPr>
+            <w:r>
+              <w:rPr>
+                <w:rFonts w:ascii="Calibri" w:eastAsia="Times New Roman" w:hAnsi="Calibri" w:cs="Calibri"/>
+                <w:color w:val="000000"/>
+                <w:sz w:val="22"/>
+                <w:szCs w:val="22"/>
+                <w:lang w:val="en-US" w:eastAsia="nl-NL"/>
+              </w:rPr>
+              <w:t>0.096</w:t>
+            </w:r>
+          </w:p>
+        </w:tc>
+        <w:tc>
+          <w:tcPr>
+            <w:tcW w:w="1317" w:type="dxa"/>
+            <w:noWrap/>
+            <w:vAlign w:val="center"/>
+            <w:hideMark/>
+          </w:tcPr>
+          <w:p>
+            <w:pPr>
+              <w:rPr>
+                <w:rFonts w:ascii="Calibri" w:eastAsia="Times New Roman" w:hAnsi="Calibri" w:cs="Calibri"/>
+                <w:color w:val="000000"/>
+                <w:sz w:val="22"/>
+                <w:szCs w:val="22"/>
+                <w:lang w:val="en-US" w:eastAsia="nl-NL"/>
+              </w:rPr>
+            </w:pPr>
+            <w:r>
+              <w:rPr>
+                <w:rFonts w:ascii="Calibri" w:eastAsia="Times New Roman" w:hAnsi="Calibri" w:cs="Calibri"/>
+                <w:color w:val="000000"/>
+                <w:sz w:val="22"/>
+                <w:szCs w:val="22"/>
+                <w:lang w:val="en-US" w:eastAsia="nl-NL"/>
+              </w:rPr>
+              <w:t>0.290</w:t>
+            </w:r>
+          </w:p>
+        </w:tc>
+      </w:tr>
+      <w:tr>
+        <w:trPr>
+          <w:trHeight w:val="300"/>
+        </w:trPr>
+        <w:tc>
+          <w:tcPr>
+            <w:tcW w:w="1316" w:type="dxa"/>
+            <w:vMerge/>
+            <w:tcBorders>
+              <w:top w:val="single" w:sz="4" w:space="0" w:color="auto"/>
+              <w:left w:val="nil"/>
+              <w:bottom w:val="single" w:sz="4" w:space="0" w:color="auto"/>
+              <w:right w:val="nil"/>
+            </w:tcBorders>
+            <w:vAlign w:val="center"/>
+            <w:hideMark/>
+          </w:tcPr>
+          <w:p>
+            <w:pPr>
+              <w:spacing w:line="256" w:lineRule="auto"/>
+              <w:rPr>
+                <w:rFonts w:ascii="Calibri" w:eastAsia="Times New Roman" w:hAnsi="Calibri" w:cs="Calibri"/>
+                <w:color w:val="000000"/>
+                <w:sz w:val="22"/>
+                <w:szCs w:val="22"/>
+                <w:lang w:eastAsia="nl-NL"/>
+              </w:rPr>
+            </w:pPr>
+          </w:p>
+        </w:tc>
+        <w:tc>
+          <w:tcPr>
+            <w:tcW w:w="1316" w:type="dxa"/>
+            <w:tcBorders>
+              <w:top w:val="nil"/>
+              <w:left w:val="nil"/>
+              <w:bottom w:val="single" w:sz="4" w:space="0" w:color="auto"/>
+              <w:right w:val="nil"/>
+            </w:tcBorders>
+            <w:noWrap/>
+            <w:vAlign w:val="bottom"/>
+            <w:hideMark/>
+          </w:tcPr>
+          <w:p>
+            <w:pPr>
+              <w:rPr>
+                <w:rFonts w:ascii="Calibri" w:eastAsia="Times New Roman" w:hAnsi="Calibri" w:cs="Calibri"/>
+                <w:color w:val="000000"/>
+                <w:sz w:val="22"/>
+                <w:szCs w:val="22"/>
+                <w:lang w:eastAsia="nl-NL"/>
+              </w:rPr>
+            </w:pPr>
+            <w:r>
+              <w:rPr>
+                <w:rFonts w:ascii="Calibri" w:eastAsia="Times New Roman" w:hAnsi="Calibri" w:cs="Calibri"/>
+                <w:color w:val="000000"/>
+                <w:sz w:val="22"/>
+                <w:szCs w:val="22"/>
+                <w:lang w:eastAsia="nl-NL"/>
+              </w:rPr>
+              <w:t>SS</w:t>
+            </w:r>
+          </w:p>
+        </w:tc>
+        <w:tc>
+          <w:tcPr>
+            <w:tcW w:w="1316" w:type="dxa"/>
+            <w:tcBorders>
+              <w:top w:val="nil"/>
+              <w:left w:val="nil"/>
+              <w:bottom w:val="single" w:sz="4" w:space="0" w:color="auto"/>
+              <w:right w:val="nil"/>
+            </w:tcBorders>
+            <w:noWrap/>
+            <w:vAlign w:val="center"/>
+            <w:hideMark/>
+          </w:tcPr>
+          <w:p>
+            <w:pPr>
+              <w:rPr>
+                <w:rFonts w:ascii="Calibri" w:eastAsia="Times New Roman" w:hAnsi="Calibri" w:cs="Calibri"/>
+                <w:color w:val="000000"/>
+                <w:sz w:val="22"/>
+                <w:szCs w:val="22"/>
+                <w:lang w:val="en-US" w:eastAsia="nl-NL"/>
+              </w:rPr>
+            </w:pPr>
+            <w:r>
+              <w:rPr>
+                <w:rFonts w:ascii="Calibri" w:eastAsia="Times New Roman" w:hAnsi="Calibri" w:cs="Calibri"/>
+                <w:color w:val="000000"/>
+                <w:sz w:val="22"/>
+                <w:szCs w:val="22"/>
+                <w:lang w:val="en-US" w:eastAsia="nl-NL"/>
+              </w:rPr>
+              <w:t>0.287</w:t>
+            </w:r>
+          </w:p>
+        </w:tc>
+        <w:tc>
+          <w:tcPr>
+            <w:tcW w:w="1317" w:type="dxa"/>
+            <w:tcBorders>
+              <w:top w:val="nil"/>
+              <w:left w:val="nil"/>
+              <w:bottom w:val="single" w:sz="4" w:space="0" w:color="auto"/>
+              <w:right w:val="nil"/>
+            </w:tcBorders>
+            <w:noWrap/>
+            <w:vAlign w:val="center"/>
+            <w:hideMark/>
+          </w:tcPr>
+          <w:p>
+            <w:pPr>
+              <w:rPr>
+                <w:rFonts w:ascii="Calibri" w:eastAsia="Times New Roman" w:hAnsi="Calibri" w:cs="Calibri"/>
+                <w:color w:val="000000"/>
+                <w:sz w:val="22"/>
+                <w:szCs w:val="22"/>
+                <w:lang w:val="en-US" w:eastAsia="nl-NL"/>
+              </w:rPr>
+            </w:pPr>
+            <w:r>
+              <w:rPr>
+                <w:rFonts w:ascii="Calibri" w:eastAsia="Times New Roman" w:hAnsi="Calibri" w:cs="Calibri"/>
+                <w:color w:val="000000"/>
+                <w:sz w:val="22"/>
+                <w:szCs w:val="22"/>
+                <w:lang w:val="en-US" w:eastAsia="nl-NL"/>
+              </w:rPr>
+              <w:t>0.082</w:t>
+            </w:r>
+          </w:p>
+        </w:tc>
+        <w:tc>
+          <w:tcPr>
+            <w:tcW w:w="1316" w:type="dxa"/>
+            <w:tcBorders>
+              <w:top w:val="nil"/>
+              <w:left w:val="nil"/>
+              <w:bottom w:val="single" w:sz="4" w:space="0" w:color="auto"/>
+              <w:right w:val="nil"/>
+            </w:tcBorders>
+            <w:noWrap/>
+            <w:vAlign w:val="center"/>
+            <w:hideMark/>
+          </w:tcPr>
+          <w:p>
+            <w:pPr>
+              <w:rPr>
+                <w:rFonts w:ascii="Calibri" w:eastAsia="Times New Roman" w:hAnsi="Calibri" w:cs="Calibri"/>
+                <w:color w:val="000000"/>
+                <w:sz w:val="22"/>
+                <w:szCs w:val="22"/>
+                <w:lang w:val="en-US" w:eastAsia="nl-NL"/>
+              </w:rPr>
+            </w:pPr>
+            <w:r>
+              <w:rPr>
+                <w:rFonts w:ascii="Calibri" w:eastAsia="Times New Roman" w:hAnsi="Calibri" w:cs="Calibri"/>
+                <w:color w:val="000000"/>
+                <w:sz w:val="22"/>
+                <w:szCs w:val="22"/>
+                <w:lang w:val="en-US" w:eastAsia="nl-NL"/>
+              </w:rPr>
+              <w:t>0.865</w:t>
+            </w:r>
+          </w:p>
+        </w:tc>
+        <w:tc>
+          <w:tcPr>
+            <w:tcW w:w="1316" w:type="dxa"/>
+            <w:tcBorders>
+              <w:top w:val="nil"/>
+              <w:left w:val="nil"/>
+              <w:bottom w:val="single" w:sz="4" w:space="0" w:color="auto"/>
+              <w:right w:val="nil"/>
+            </w:tcBorders>
+            <w:noWrap/>
+            <w:vAlign w:val="center"/>
+            <w:hideMark/>
+          </w:tcPr>
+          <w:p>
+            <w:pPr>
+              <w:rPr>
+                <w:rFonts w:ascii="Calibri" w:eastAsia="Times New Roman" w:hAnsi="Calibri" w:cs="Calibri"/>
+                <w:color w:val="000000"/>
+                <w:sz w:val="22"/>
+                <w:szCs w:val="22"/>
+                <w:lang w:val="en-US" w:eastAsia="nl-NL"/>
+              </w:rPr>
+            </w:pPr>
+            <w:r>
+              <w:rPr>
+                <w:rFonts w:ascii="Calibri" w:eastAsia="Times New Roman" w:hAnsi="Calibri" w:cs="Calibri"/>
+                <w:color w:val="000000"/>
+                <w:sz w:val="22"/>
+                <w:szCs w:val="22"/>
+                <w:lang w:val="en-US" w:eastAsia="nl-NL"/>
+              </w:rPr>
+              <w:t>0.093</w:t>
+            </w:r>
+          </w:p>
+        </w:tc>
+        <w:tc>
+          <w:tcPr>
+            <w:tcW w:w="1317" w:type="dxa"/>
+            <w:tcBorders>
+              <w:top w:val="nil"/>
+              <w:left w:val="nil"/>
+              <w:bottom w:val="single" w:sz="4" w:space="0" w:color="auto"/>
+              <w:right w:val="nil"/>
+            </w:tcBorders>
+            <w:noWrap/>
+            <w:vAlign w:val="center"/>
+            <w:hideMark/>
+          </w:tcPr>
+          <w:p>
+            <w:pPr>
+              <w:rPr>
+                <w:rFonts w:ascii="Calibri" w:eastAsia="Times New Roman" w:hAnsi="Calibri" w:cs="Calibri"/>
+                <w:color w:val="000000"/>
+                <w:sz w:val="22"/>
+                <w:szCs w:val="22"/>
+                <w:lang w:val="en-US" w:eastAsia="nl-NL"/>
+              </w:rPr>
+            </w:pPr>
+            <w:r>
+              <w:rPr>
+                <w:rFonts w:ascii="Calibri" w:eastAsia="Times New Roman" w:hAnsi="Calibri" w:cs="Calibri"/>
+                <w:color w:val="000000"/>
+                <w:sz w:val="22"/>
+                <w:szCs w:val="22"/>
+                <w:lang w:val="en-US" w:eastAsia="nl-NL"/>
+              </w:rPr>
+              <w:t>0.270</w:t>
+            </w:r>
+          </w:p>
+        </w:tc>
+      </w:tr>
+    </w:tbl>
+    <w:p>
+      <w:pPr>
+        <w:pStyle w:val="Subtitle"/>
+        <w:rPr>
+          <w:rFonts w:ascii="Calibri" w:hAnsi="Calibri" w:cs="Calibri"/>
+          <w:lang w:eastAsia="en-GB"/>
+        </w:rPr>
+      </w:pPr>
+      <w:r>
+        <w:rPr>
+          <w:rFonts w:ascii="Calibri" w:hAnsi="Calibri" w:cs="Calibri"/>
+          <w:sz w:val="22"/>
+          <w:szCs w:val="22"/>
+        </w:rPr>
+        <w:br/>
+      </w:r>
+      <w:r>
+        <w:rPr>
+          <w:rFonts w:ascii="Calibri" w:hAnsi="Calibri" w:cs="Calibri"/>
+        </w:rPr>
+        <w:t>Legend – RMSE: root mean squared error;</w:t>
+      </w:r>
+      <w:r>
+        <w:rPr>
+          <w:rFonts w:ascii="Calibri" w:hAnsi="Calibri" w:cs="Calibri"/>
+          <w:lang w:eastAsia="en-GB"/>
+        </w:rPr>
+        <w:t xml:space="preserve"> C-index: concordance-index; CITL: calibration-in-the-large; FLR: flexible logistic regression; RF: random forest; JMI-CM: conditional mean imputation; JMI-SD: single draw imputation; JMI-MD: multiple draw imputation; PS: pattern </w:t>
       </w:r>
       <w:proofErr w:type="spellStart"/>
       <w:r>
         <w:rPr>
-          <w:lang w:val="en-US"/>
-        </w:rPr>
-        <w:t>aantal</w:t>
+          <w:rFonts w:ascii="Calibri" w:hAnsi="Calibri" w:cs="Calibri"/>
+          <w:lang w:eastAsia="en-GB"/>
+        </w:rPr>
+        <w:t>submodels</w:t>
       </w:r>
       <w:proofErr w:type="spellEnd"/>
       <w:r>
         <w:rPr>
-          <w:lang w:val="en-US"/>
-        </w:rPr>
-        <w:t xml:space="preserve"> patterns </w:t>
-      </w:r>
-      <w:proofErr w:type="spellStart"/>
-      <w:r>
-        <w:rPr>
-          <w:lang w:val="en-US"/>
-        </w:rPr>
-        <w:t>noteren</w:t>
-      </w:r>
-      <w:proofErr w:type="spellEnd"/>
-      <w:r>
-        <w:rPr>
-          <w:lang w:val="en-US"/>
-        </w:rPr>
-        <w:t>]</w:t>
+          <w:rFonts w:ascii="Calibri" w:hAnsi="Calibri" w:cs="Calibri"/>
+          <w:lang w:eastAsia="en-GB"/>
+        </w:rPr>
+        <w:t>; SS: surrogate splits.</w:t>
       </w:r>
     </w:p>
     <w:p>
       <w:pPr>
         <w:rPr>
+          <w:b/>
+          <w:bCs/>
+          <w:sz w:val="22"/>
+          <w:szCs w:val="22"/>
+          <w:lang w:val="en-US"/>
+        </w:rPr>
+      </w:pPr>
+      <w:r>
+        <w:rPr>
+          <w:b/>
+          <w:bCs/>
+          <w:sz w:val="22"/>
+          <w:szCs w:val="22"/>
+          <w:lang w:val="en-US"/>
+        </w:rPr>
+        <w:t>References</w:t>
+      </w:r>
+    </w:p>
+    <w:p>
+      <w:pPr>
+        <w:rPr>
+          <w:rStyle w:val="Hyperlink"/>
+          <w:rFonts w:cstheme="minorHAnsi"/>
+          <w:color w:val="006699"/>
+          <w:sz w:val="22"/>
+          <w:szCs w:val="22"/>
+        </w:rPr>
+      </w:pPr>
+      <w:r>
+        <w:rPr>
+          <w:sz w:val="22"/>
+          <w:szCs w:val="22"/>
+          <w:lang w:val="en-US"/>
+        </w:rPr>
+        <w:t>Pollard, T.J., &amp; Johnson, A</w:t>
+      </w:r>
+      <w:r>
+        <w:rPr>
+          <w:sz w:val="22"/>
+          <w:szCs w:val="22"/>
+          <w:lang w:val="en-US"/>
+        </w:rPr>
+        <w:t>.</w:t>
+      </w:r>
+      <w:r>
+        <w:rPr>
+          <w:rFonts w:cstheme="minorHAnsi"/>
+          <w:sz w:val="22"/>
+          <w:szCs w:val="22"/>
+          <w:lang w:val="en-US"/>
+        </w:rPr>
+        <w:t xml:space="preserve">E.W. </w:t>
+      </w:r>
+      <w:r>
+        <w:rPr>
+          <w:rFonts w:cstheme="minorHAnsi"/>
+          <w:i/>
+          <w:iCs/>
+          <w:color w:val="222222"/>
+          <w:sz w:val="22"/>
+          <w:szCs w:val="22"/>
+        </w:rPr>
+        <w:t>The MIMIC-III Clinical Database</w:t>
+      </w:r>
+      <w:r>
+        <w:rPr>
+          <w:rStyle w:val="apple-converted-space"/>
+          <w:rFonts w:cstheme="minorHAnsi"/>
+          <w:color w:val="222222"/>
+          <w:sz w:val="22"/>
+          <w:szCs w:val="22"/>
+        </w:rPr>
+        <w:t> </w:t>
+      </w:r>
+      <w:r>
+        <w:rPr>
+          <w:rFonts w:cstheme="minorHAnsi"/>
+          <w:color w:val="222222"/>
+          <w:sz w:val="22"/>
+          <w:szCs w:val="22"/>
+        </w:rPr>
+        <w:t>(2016)</w:t>
+      </w:r>
+      <w:r>
+        <w:rPr>
+          <w:rStyle w:val="apple-converted-space"/>
+          <w:rFonts w:cstheme="minorHAnsi"/>
+          <w:color w:val="222222"/>
+          <w:sz w:val="22"/>
+          <w:szCs w:val="22"/>
+        </w:rPr>
+        <w:t> </w:t>
+      </w:r>
+      <w:hyperlink r:id="rId5" w:history="1">
+        <w:r>
+          <w:rPr>
+            <w:rStyle w:val="Hyperlink"/>
+            <w:rFonts w:cstheme="minorHAnsi"/>
+            <w:color w:val="006699"/>
+            <w:sz w:val="22"/>
+            <w:szCs w:val="22"/>
+          </w:rPr>
+          <w:t>http://dx.doi.org/10.13026/C2XW26</w:t>
+        </w:r>
+      </w:hyperlink>
+    </w:p>
+    <w:p>
+      <w:pPr>
+        <w:rPr>
+          <w:rFonts w:cstheme="minorHAnsi"/>
+          <w:sz w:val="22"/>
+          <w:szCs w:val="22"/>
           <w:lang w:val="en-US"/>
         </w:rPr>
       </w:pPr>
@@ -1846,114 +4559,13 @@
     <w:p>
       <w:pPr>
         <w:rPr>
-          <w:lang w:val="en-US"/>
+          <w:rFonts w:cstheme="minorHAnsi"/>
+          <w:b/>
+          <w:bCs/>
+          <w:sz w:val="22"/>
+          <w:szCs w:val="22"/>
         </w:rPr>
       </w:pPr>
-      <w:r>
-        <w:rPr>
-          <w:lang w:val="en-US"/>
-        </w:rPr>
-        <w:lastRenderedPageBreak/>
-        <w:t>[</w:t>
-      </w:r>
-      <w:proofErr w:type="spellStart"/>
-      <w:r>
-        <w:rPr>
-          <w:lang w:val="en-US"/>
-        </w:rPr>
-        <w:t>stuk</w:t>
-      </w:r>
-      <w:proofErr w:type="spellEnd"/>
-      <w:r>
-        <w:rPr>
-          <w:lang w:val="en-US"/>
-        </w:rPr>
-        <w:t xml:space="preserve"> op </w:t>
-      </w:r>
-      <w:proofErr w:type="spellStart"/>
-      <w:r>
-        <w:rPr>
-          <w:lang w:val="en-US"/>
-        </w:rPr>
-        <w:t>github</w:t>
-      </w:r>
-      <w:proofErr w:type="spellEnd"/>
-      <w:r>
-        <w:rPr>
-          <w:lang w:val="en-US"/>
-        </w:rPr>
-        <w:t xml:space="preserve"> </w:t>
-      </w:r>
-      <w:proofErr w:type="spellStart"/>
-      <w:r>
-        <w:rPr>
-          <w:lang w:val="en-US"/>
-        </w:rPr>
-        <w:t>zetten</w:t>
-      </w:r>
-      <w:proofErr w:type="spellEnd"/>
-      <w:r>
-        <w:rPr>
-          <w:lang w:val="en-US"/>
-        </w:rPr>
-        <w:t>]</w:t>
-      </w:r>
-    </w:p>
-    <w:p>
-      <w:pPr>
-        <w:rPr>
-          <w:lang w:val="en-US"/>
-        </w:rPr>
-      </w:pPr>
-    </w:p>
-    <w:p>
-      <w:pPr>
-        <w:rPr>
-          <w:lang w:val="nl-NL"/>
-        </w:rPr>
-      </w:pPr>
-      <w:r>
-        <w:rPr>
-          <w:lang w:val="nl-NL"/>
-        </w:rPr>
-        <w:t>[</w:t>
-      </w:r>
-      <w:proofErr w:type="spellStart"/>
-      <w:proofErr w:type="gramStart"/>
-      <w:r>
-        <w:rPr>
-          <w:lang w:val="nl-NL"/>
-        </w:rPr>
-        <w:t>references</w:t>
-      </w:r>
-      <w:proofErr w:type="spellEnd"/>
-      <w:proofErr w:type="gramEnd"/>
-      <w:r>
-        <w:rPr>
-          <w:lang w:val="nl-NL"/>
-        </w:rPr>
-        <w:t xml:space="preserve"> toevoegen]</w:t>
-      </w:r>
-      <w:r>
-        <w:rPr>
-          <w:lang w:val="nl-NL"/>
-        </w:rPr>
-        <w:t xml:space="preserve"> (ook voor </w:t>
-      </w:r>
-      <w:proofErr w:type="spellStart"/>
-      <w:r>
-        <w:rPr>
-          <w:lang w:val="nl-NL"/>
-        </w:rPr>
-        <w:t>ricu</w:t>
-      </w:r>
-      <w:proofErr w:type="spellEnd"/>
-      <w:r>
-        <w:rPr>
-          <w:lang w:val="nl-NL"/>
-        </w:rPr>
-        <w:t>)</w:t>
-      </w:r>
     </w:p>
     <w:sectPr>
       <w:pgSz w:w="11906" w:h="16838"/>
@@ -1963,6 +4575,127 @@
     </w:sectPr>
   </w:body>
 </w:document>
+</file>
+
+<file path=word/numbering.xml><?xml version="1.0" encoding="utf-8"?>
+<w:numbering xmlns:wpc="http://schemas.microsoft.com/office/word/2010/wordprocessingCanvas" xmlns:cx="http://schemas.microsoft.com/office/drawing/2014/chartex" xmlns:cx1="http://schemas.microsoft.com/office/drawing/2015/9/8/chartex" xmlns:cx2="http://schemas.microsoft.com/office/drawing/2015/10/21/chartex" xmlns:cx3="http://schemas.microsoft.com/office/drawing/2016/5/9/chartex" xmlns:cx4="http://schemas.microsoft.com/office/drawing/2016/5/10/chartex" xmlns:cx5="http://schemas.microsoft.com/office/drawing/2016/5/11/chartex" xmlns:cx6="http://schemas.microsoft.com/office/drawing/2016/5/12/chartex" xmlns:cx7="http://schemas.microsoft.com/office/drawing/2016/5/13/chartex" xmlns:cx8="http://schemas.microsoft.com/office/drawing/2016/5/14/chartex" xmlns:mc="http://schemas.openxmlformats.org/markup-compatibility/2006" xmlns:aink="http://schemas.microsoft.com/office/drawing/2016/ink" xmlns:am3d="http://schemas.microsoft.com/office/drawing/2017/model3d" xmlns:o="urn:schemas-microsoft-com:office:office" xmlns:oel="http://schemas.microsoft.com/office/2019/extlst" xmlns:r="http://schemas.openxmlformats.org/officeDocument/2006/relationships" xmlns:m="http://schemas.openxmlformats.org/officeDocument/2006/math" xmlns:v="urn:schemas-microsoft-com:vml" xmlns:wp14="http://schemas.microsoft.com/office/word/2010/wordprocessingDrawing" xmlns:wp="http://schemas.openxmlformats.org/drawingml/2006/wordprocessingDrawing" xmlns:w10="urn:schemas-microsoft-com:office:word" xmlns:w="http://schemas.openxmlformats.org/wordprocessingml/2006/main" xmlns:w14="http://schemas.microsoft.com/office/word/2010/wordml" xmlns:w15="http://schemas.microsoft.com/office/word/2012/wordml" xmlns:w16cex="http://schemas.microsoft.com/office/word/2018/wordml/cex" xmlns:w16cid="http://schemas.microsoft.com/office/word/2016/wordml/cid" xmlns:w16="http://schemas.microsoft.com/office/word/2018/wordml" xmlns:w16sdtdh="http://schemas.microsoft.com/office/word/2020/wordml/sdtdatahash" xmlns:w16se="http://schemas.microsoft.com/office/word/2015/wordml/symex" xmlns:wpg="http://schemas.microsoft.com/office/word/2010/wordprocessingGroup" xmlns:wpi="http://schemas.microsoft.com/office/word/2010/wordprocessingInk" xmlns:wne="http://schemas.microsoft.com/office/word/2006/wordml" xmlns:wps="http://schemas.microsoft.com/office/word/2010/wordprocessingShape" mc:Ignorable="w14 w15 w16se w16cid w16 w16cex w16sdtdh wp14">
+  <w:abstractNum w:abstractNumId="0" w15:restartNumberingAfterBreak="0">
+    <w:nsid w:val="3240789F"/>
+    <w:multiLevelType w:val="multilevel"/>
+    <w:tmpl w:val="9E3E3E5A"/>
+    <w:lvl w:ilvl="0">
+      <w:start w:val="1"/>
+      <w:numFmt w:val="decimal"/>
+      <w:lvlText w:val="%1."/>
+      <w:lvlJc w:val="left"/>
+      <w:pPr>
+        <w:tabs>
+          <w:tab w:val="num" w:pos="720"/>
+        </w:tabs>
+        <w:ind w:left="720" w:hanging="360"/>
+      </w:pPr>
+    </w:lvl>
+    <w:lvl w:ilvl="1" w:tentative="1">
+      <w:start w:val="1"/>
+      <w:numFmt w:val="decimal"/>
+      <w:lvlText w:val="%2."/>
+      <w:lvlJc w:val="left"/>
+      <w:pPr>
+        <w:tabs>
+          <w:tab w:val="num" w:pos="1440"/>
+        </w:tabs>
+        <w:ind w:left="1440" w:hanging="360"/>
+      </w:pPr>
+    </w:lvl>
+    <w:lvl w:ilvl="2" w:tentative="1">
+      <w:start w:val="1"/>
+      <w:numFmt w:val="decimal"/>
+      <w:lvlText w:val="%3."/>
+      <w:lvlJc w:val="left"/>
+      <w:pPr>
+        <w:tabs>
+          <w:tab w:val="num" w:pos="2160"/>
+        </w:tabs>
+        <w:ind w:left="2160" w:hanging="360"/>
+      </w:pPr>
+    </w:lvl>
+    <w:lvl w:ilvl="3" w:tentative="1">
+      <w:start w:val="1"/>
+      <w:numFmt w:val="decimal"/>
+      <w:lvlText w:val="%4."/>
+      <w:lvlJc w:val="left"/>
+      <w:pPr>
+        <w:tabs>
+          <w:tab w:val="num" w:pos="2880"/>
+        </w:tabs>
+        <w:ind w:left="2880" w:hanging="360"/>
+      </w:pPr>
+    </w:lvl>
+    <w:lvl w:ilvl="4" w:tentative="1">
+      <w:start w:val="1"/>
+      <w:numFmt w:val="decimal"/>
+      <w:lvlText w:val="%5."/>
+      <w:lvlJc w:val="left"/>
+      <w:pPr>
+        <w:tabs>
+          <w:tab w:val="num" w:pos="3600"/>
+        </w:tabs>
+        <w:ind w:left="3600" w:hanging="360"/>
+      </w:pPr>
+    </w:lvl>
+    <w:lvl w:ilvl="5" w:tentative="1">
+      <w:start w:val="1"/>
+      <w:numFmt w:val="decimal"/>
+      <w:lvlText w:val="%6."/>
+      <w:lvlJc w:val="left"/>
+      <w:pPr>
+        <w:tabs>
+          <w:tab w:val="num" w:pos="4320"/>
+        </w:tabs>
+        <w:ind w:left="4320" w:hanging="360"/>
+      </w:pPr>
+    </w:lvl>
+    <w:lvl w:ilvl="6" w:tentative="1">
+      <w:start w:val="1"/>
+      <w:numFmt w:val="decimal"/>
+      <w:lvlText w:val="%7."/>
+      <w:lvlJc w:val="left"/>
+      <w:pPr>
+        <w:tabs>
+          <w:tab w:val="num" w:pos="5040"/>
+        </w:tabs>
+        <w:ind w:left="5040" w:hanging="360"/>
+      </w:pPr>
+    </w:lvl>
+    <w:lvl w:ilvl="7" w:tentative="1">
+      <w:start w:val="1"/>
+      <w:numFmt w:val="decimal"/>
+      <w:lvlText w:val="%8."/>
+      <w:lvlJc w:val="left"/>
+      <w:pPr>
+        <w:tabs>
+          <w:tab w:val="num" w:pos="5760"/>
+        </w:tabs>
+        <w:ind w:left="5760" w:hanging="360"/>
+      </w:pPr>
+    </w:lvl>
+    <w:lvl w:ilvl="8" w:tentative="1">
+      <w:start w:val="1"/>
+      <w:numFmt w:val="decimal"/>
+      <w:lvlText w:val="%9."/>
+      <w:lvlJc w:val="left"/>
+      <w:pPr>
+        <w:tabs>
+          <w:tab w:val="num" w:pos="6480"/>
+        </w:tabs>
+        <w:ind w:left="6480" w:hanging="360"/>
+      </w:pPr>
+    </w:lvl>
+  </w:abstractNum>
+  <w:num w:numId="1" w16cid:durableId="872234943">
+    <w:abstractNumId w:val="0"/>
+  </w:num>
+</w:numbering>
 </file>
 
 <file path=word/styles.xml><?xml version="1.0" encoding="utf-8"?>
@@ -2013,7 +4746,7 @@
     <w:lsdException w:name="header" w:semiHidden="1" w:unhideWhenUsed="1"/>
     <w:lsdException w:name="footer" w:semiHidden="1" w:unhideWhenUsed="1"/>
     <w:lsdException w:name="index heading" w:semiHidden="1" w:unhideWhenUsed="1"/>
-    <w:lsdException w:name="caption" w:semiHidden="1" w:uiPriority="35" w:unhideWhenUsed="1" w:qFormat="1"/>
+    <w:lsdException w:name="caption" w:semiHidden="1" w:uiPriority="0" w:unhideWhenUsed="1" w:qFormat="1"/>
     <w:lsdException w:name="table of figures" w:semiHidden="1" w:unhideWhenUsed="1"/>
     <w:lsdException w:name="envelope address" w:semiHidden="1" w:unhideWhenUsed="1"/>
     <w:lsdException w:name="envelope return" w:semiHidden="1" w:unhideWhenUsed="1"/>
@@ -2053,7 +4786,7 @@
     <w:lsdException w:name="List Continue 4" w:semiHidden="1" w:unhideWhenUsed="1"/>
     <w:lsdException w:name="List Continue 5" w:semiHidden="1" w:unhideWhenUsed="1"/>
     <w:lsdException w:name="Message Header" w:semiHidden="1" w:unhideWhenUsed="1"/>
-    <w:lsdException w:name="Subtitle" w:uiPriority="11" w:qFormat="1"/>
+    <w:lsdException w:name="Subtitle" w:uiPriority="0" w:qFormat="1"/>
     <w:lsdException w:name="Salutation" w:semiHidden="1" w:unhideWhenUsed="1"/>
     <w:lsdException w:name="Date" w:semiHidden="1" w:unhideWhenUsed="1"/>
     <w:lsdException w:name="Body Text First Indent" w:semiHidden="1" w:unhideWhenUsed="1"/>
@@ -2403,6 +5136,83 @@
       </w:tblBorders>
     </w:tblPr>
   </w:style>
+  <w:style w:type="paragraph" w:styleId="Caption">
+    <w:name w:val="caption"/>
+    <w:basedOn w:val="Normal"/>
+    <w:semiHidden/>
+    <w:unhideWhenUsed/>
+    <w:qFormat/>
+    <w:rsid w:val="00933549"/>
+    <w:pPr>
+      <w:spacing w:after="160" w:line="276" w:lineRule="auto"/>
+    </w:pPr>
+    <w:rPr>
+      <w:rFonts w:ascii="Calibri Light" w:hAnsi="Calibri Light" w:cs="Segoe UI"/>
+      <w:b/>
+      <w:bCs/>
+      <w:sz w:val="22"/>
+      <w:szCs w:val="22"/>
+      <w:lang w:val="en-US"/>
+    </w:rPr>
+  </w:style>
+  <w:style w:type="paragraph" w:styleId="Subtitle">
+    <w:name w:val="Subtitle"/>
+    <w:basedOn w:val="Normal"/>
+    <w:next w:val="Normal"/>
+    <w:link w:val="SubtitleChar"/>
+    <w:qFormat/>
+    <w:rsid w:val="00933549"/>
+    <w:pPr>
+      <w:spacing w:after="160" w:line="276" w:lineRule="auto"/>
+    </w:pPr>
+    <w:rPr>
+      <w:rFonts w:ascii="Calibri Light" w:hAnsi="Calibri Light" w:cs="Segoe UI"/>
+      <w:sz w:val="18"/>
+      <w:szCs w:val="18"/>
+      <w:lang w:val="en-GB"/>
+    </w:rPr>
+  </w:style>
+  <w:style w:type="character" w:customStyle="1" w:styleId="SubtitleChar">
+    <w:name w:val="Subtitle Char"/>
+    <w:basedOn w:val="DefaultParagraphFont"/>
+    <w:link w:val="Subtitle"/>
+    <w:rsid w:val="00933549"/>
+    <w:rPr>
+      <w:rFonts w:ascii="Calibri Light" w:hAnsi="Calibri Light" w:cs="Segoe UI"/>
+      <w:sz w:val="18"/>
+      <w:szCs w:val="18"/>
+      <w:lang w:val="en-GB"/>
+    </w:rPr>
+  </w:style>
+  <w:style w:type="paragraph" w:customStyle="1" w:styleId="c-article-referencestext">
+    <w:name w:val="c-article-references__text"/>
+    <w:basedOn w:val="Normal"/>
+    <w:rsid w:val="00E1566A"/>
+    <w:pPr>
+      <w:spacing w:before="100" w:beforeAutospacing="1" w:after="100" w:afterAutospacing="1"/>
+    </w:pPr>
+    <w:rPr>
+      <w:rFonts w:ascii="Times New Roman" w:eastAsia="Times New Roman" w:hAnsi="Times New Roman" w:cs="Times New Roman"/>
+      <w:lang w:eastAsia="en-GB"/>
+    </w:rPr>
+  </w:style>
+  <w:style w:type="character" w:customStyle="1" w:styleId="apple-converted-space">
+    <w:name w:val="apple-converted-space"/>
+    <w:basedOn w:val="DefaultParagraphFont"/>
+    <w:rsid w:val="00E1566A"/>
+  </w:style>
+  <w:style w:type="character" w:styleId="Hyperlink">
+    <w:name w:val="Hyperlink"/>
+    <w:basedOn w:val="DefaultParagraphFont"/>
+    <w:uiPriority w:val="99"/>
+    <w:semiHidden/>
+    <w:unhideWhenUsed/>
+    <w:rsid w:val="00E1566A"/>
+    <w:rPr>
+      <w:color w:val="0000FF"/>
+      <w:u w:val="single"/>
+    </w:rPr>
+  </w:style>
 </w:styles>
 </file>
 

</xml_diff>